<commit_message>
mejora ligera de la entrega
</commit_message>
<xml_diff>
--- a/Construccion y Pruebas/EntregaConstruccionYPruebasSE.docx
+++ b/Construccion y Pruebas/EntregaConstruccionYPruebasSE.docx
@@ -159,6 +159,389 @@
     </w:p>
     <w:p>
       <w:pPr>
+        <w:rPr>
+          <w:rFonts w:cstheme="minorHAnsi"/>
+          <w:b/>
+          <w:bCs/>
+          <w:noProof/>
+          <w:sz w:val="28"/>
+          <w:szCs w:val="28"/>
+        </w:rPr>
+        <w:sectPr>
+          <w:footerReference w:type="default" r:id="rId9"/>
+          <w:type w:val="continuous"/>
+          <w:pgSz w:w="11906" w:h="16838"/>
+          <w:pgMar w:top="1417" w:right="1701" w:bottom="1417" w:left="1701" w:header="708" w:footer="708" w:gutter="0"/>
+          <w:cols w:space="708"/>
+          <w:titlePg/>
+          <w:docGrid w:linePitch="360"/>
+        </w:sectPr>
+      </w:pPr>
+      <w:r>
+        <w:rPr>
+          <w:rFonts w:cstheme="minorHAnsi"/>
+          <w:b/>
+          <w:bCs/>
+          <w:sz w:val="28"/>
+          <w:szCs w:val="28"/>
+        </w:rPr>
+        <w:lastRenderedPageBreak/>
+        <w:fldChar w:fldCharType="begin"/>
+      </w:r>
+      <w:r>
+        <w:rPr>
+          <w:rFonts w:cstheme="minorHAnsi"/>
+          <w:b/>
+          <w:bCs/>
+          <w:sz w:val="28"/>
+          <w:szCs w:val="28"/>
+        </w:rPr>
+        <w:instrText xml:space="preserve"> INDEX \c "1" \z "3082" </w:instrText>
+      </w:r>
+      <w:r>
+        <w:rPr>
+          <w:rFonts w:cstheme="minorHAnsi"/>
+          <w:b/>
+          <w:bCs/>
+          <w:sz w:val="28"/>
+          <w:szCs w:val="28"/>
+        </w:rPr>
+        <w:fldChar w:fldCharType="separate"/>
+      </w:r>
+    </w:p>
+    <w:p>
+      <w:pPr>
+        <w:pStyle w:val="ndice1"/>
+        <w:jc w:val="both"/>
+      </w:pPr>
+      <w:r>
+        <w:t>ÍNDICE DE CONTENIDOS</w:t>
+      </w:r>
+    </w:p>
+    <w:p>
+      <w:pPr>
+        <w:pStyle w:val="ndice1"/>
+        <w:jc w:val="both"/>
+      </w:pPr>
+      <w:r>
+        <w:t xml:space="preserve">A. </w:t>
+      </w:r>
+      <w:r>
+        <w:t>Plan de Trabajo</w:t>
+      </w:r>
+      <w:r>
+        <w:rPr>
+          <w:b w:val="0"/>
+          <w:bCs w:val="0"/>
+        </w:rPr>
+        <w:t>____________________________________________</w:t>
+      </w:r>
+      <w:r>
+        <w:rPr>
+          <w:b w:val="0"/>
+          <w:bCs w:val="0"/>
+        </w:rPr>
+        <w:t xml:space="preserve"> 3</w:t>
+      </w:r>
+    </w:p>
+    <w:p>
+      <w:pPr>
+        <w:pStyle w:val="ndice1"/>
+        <w:ind w:left="440"/>
+        <w:jc w:val="both"/>
+        <w:rPr>
+          <w:b w:val="0"/>
+          <w:bCs w:val="0"/>
+        </w:rPr>
+      </w:pPr>
+      <w:r>
+        <w:rPr>
+          <w:b w:val="0"/>
+          <w:bCs w:val="0"/>
+        </w:rPr>
+        <w:t>1. Planificación temporal</w:t>
+      </w:r>
+      <w:r>
+        <w:rPr>
+          <w:b w:val="0"/>
+          <w:bCs w:val="0"/>
+        </w:rPr>
+        <w:t>______________________________________</w:t>
+      </w:r>
+      <w:r>
+        <w:rPr>
+          <w:b w:val="0"/>
+          <w:bCs w:val="0"/>
+        </w:rPr>
+        <w:t>3</w:t>
+      </w:r>
+    </w:p>
+    <w:p>
+      <w:pPr>
+        <w:pStyle w:val="ndice1"/>
+        <w:ind w:left="440"/>
+        <w:jc w:val="both"/>
+        <w:rPr>
+          <w:b w:val="0"/>
+          <w:bCs w:val="0"/>
+        </w:rPr>
+      </w:pPr>
+      <w:r>
+        <w:rPr>
+          <w:b w:val="0"/>
+          <w:bCs w:val="0"/>
+        </w:rPr>
+        <w:t>2. Cuadro de tiempos invertidos, en cada tarea o labor, por trabajo individual de los participantes y por trabajo en grupo + Estimación de presupuestos</w:t>
+      </w:r>
+      <w:r>
+        <w:rPr>
+          <w:b w:val="0"/>
+          <w:bCs w:val="0"/>
+        </w:rPr>
+        <w:t xml:space="preserve"> _____________________________________________</w:t>
+      </w:r>
+      <w:r>
+        <w:rPr>
+          <w:b w:val="0"/>
+          <w:bCs w:val="0"/>
+        </w:rPr>
+        <w:t>5</w:t>
+      </w:r>
+    </w:p>
+    <w:p>
+      <w:pPr>
+        <w:pStyle w:val="ndice1"/>
+        <w:ind w:left="440"/>
+        <w:jc w:val="both"/>
+        <w:rPr>
+          <w:b w:val="0"/>
+          <w:bCs w:val="0"/>
+        </w:rPr>
+      </w:pPr>
+      <w:r>
+        <w:rPr>
+          <w:b w:val="0"/>
+          <w:bCs w:val="0"/>
+        </w:rPr>
+        <w:t>3. Desviación del tiempo invertido con respecto al planificado</w:t>
+      </w:r>
+      <w:r>
+        <w:rPr>
+          <w:b w:val="0"/>
+          <w:bCs w:val="0"/>
+        </w:rPr>
+        <w:t>________</w:t>
+      </w:r>
+      <w:r>
+        <w:rPr>
+          <w:b w:val="0"/>
+          <w:bCs w:val="0"/>
+        </w:rPr>
+        <w:t>6</w:t>
+      </w:r>
+    </w:p>
+    <w:p>
+      <w:pPr>
+        <w:pStyle w:val="ndice1"/>
+        <w:jc w:val="both"/>
+      </w:pPr>
+      <w:r>
+        <w:t xml:space="preserve">B. </w:t>
+      </w:r>
+      <w:r>
+        <w:t>Construcción lámpara SMA</w:t>
+      </w:r>
+      <w:r>
+        <w:rPr>
+          <w:b w:val="0"/>
+          <w:bCs w:val="0"/>
+        </w:rPr>
+        <w:t>__________________________________</w:t>
+      </w:r>
+      <w:r>
+        <w:rPr>
+          <w:b w:val="0"/>
+          <w:bCs w:val="0"/>
+        </w:rPr>
+        <w:t>10</w:t>
+      </w:r>
+    </w:p>
+    <w:p>
+      <w:pPr>
+        <w:pStyle w:val="ndice1"/>
+        <w:jc w:val="both"/>
+      </w:pPr>
+      <w:r>
+        <w:t xml:space="preserve">C. </w:t>
+      </w:r>
+      <w:r>
+        <w:t>Pruebas unitarias individuales (para cada tipo de actuador y sensor) y de aplicación</w:t>
+      </w:r>
+      <w:r>
+        <w:t>.</w:t>
+      </w:r>
+      <w:r>
+        <w:rPr>
+          <w:b w:val="0"/>
+          <w:bCs w:val="0"/>
+        </w:rPr>
+        <w:t>______________________________________________</w:t>
+      </w:r>
+      <w:r>
+        <w:rPr>
+          <w:b w:val="0"/>
+          <w:bCs w:val="0"/>
+        </w:rPr>
+        <w:t>11</w:t>
+      </w:r>
+    </w:p>
+    <w:p>
+      <w:pPr>
+        <w:pStyle w:val="ndice1"/>
+        <w:jc w:val="both"/>
+      </w:pPr>
+      <w:r>
+        <w:t xml:space="preserve">D. </w:t>
+      </w:r>
+      <w:r>
+        <w:t>Incidencias en la construcción del componente SW del SE</w:t>
+      </w:r>
+      <w:r>
+        <w:rPr>
+          <w:b w:val="0"/>
+          <w:bCs w:val="0"/>
+        </w:rPr>
+        <w:t>_________</w:t>
+      </w:r>
+      <w:r>
+        <w:rPr>
+          <w:b w:val="0"/>
+          <w:bCs w:val="0"/>
+        </w:rPr>
+        <w:t>20</w:t>
+      </w:r>
+    </w:p>
+    <w:p>
+      <w:pPr>
+        <w:pStyle w:val="ndice1"/>
+        <w:jc w:val="both"/>
+      </w:pPr>
+      <w:r>
+        <w:t xml:space="preserve">E. </w:t>
+      </w:r>
+      <w:r>
+        <w:t>Incidencias en la construcción del componente HW del SE</w:t>
+      </w:r>
+      <w:r>
+        <w:rPr>
+          <w:b w:val="0"/>
+          <w:bCs w:val="0"/>
+        </w:rPr>
+        <w:t>_________</w:t>
+      </w:r>
+      <w:r>
+        <w:rPr>
+          <w:b w:val="0"/>
+          <w:bCs w:val="0"/>
+        </w:rPr>
+        <w:t>21</w:t>
+      </w:r>
+    </w:p>
+    <w:p>
+      <w:pPr>
+        <w:pStyle w:val="ndice1"/>
+        <w:jc w:val="both"/>
+        <w:rPr>
+          <w:b w:val="0"/>
+          <w:bCs w:val="0"/>
+        </w:rPr>
+      </w:pPr>
+      <w:r>
+        <w:t xml:space="preserve">F. </w:t>
+      </w:r>
+      <w:r>
+        <w:t>Lámpara SE - Manual de usuario</w:t>
+      </w:r>
+      <w:r>
+        <w:rPr>
+          <w:b w:val="0"/>
+          <w:bCs w:val="0"/>
+        </w:rPr>
+        <w:t>______________________________</w:t>
+      </w:r>
+      <w:r>
+        <w:rPr>
+          <w:b w:val="0"/>
+          <w:bCs w:val="0"/>
+        </w:rPr>
+        <w:t>22</w:t>
+      </w:r>
+    </w:p>
+    <w:p>
+      <w:pPr>
+        <w:rPr>
+          <w:rFonts w:cstheme="minorHAnsi"/>
+          <w:b/>
+          <w:bCs/>
+          <w:noProof/>
+          <w:sz w:val="28"/>
+          <w:szCs w:val="28"/>
+        </w:rPr>
+        <w:sectPr>
+          <w:type w:val="continuous"/>
+          <w:pgSz w:w="11906" w:h="16838"/>
+          <w:pgMar w:top="1417" w:right="1701" w:bottom="1417" w:left="1701" w:header="708" w:footer="708" w:gutter="0"/>
+          <w:cols w:space="720"/>
+          <w:titlePg/>
+          <w:docGrid w:linePitch="360"/>
+        </w:sectPr>
+      </w:pPr>
+    </w:p>
+    <w:p>
+      <w:pPr>
+        <w:rPr>
+          <w:rFonts w:cstheme="minorHAnsi"/>
+          <w:b/>
+          <w:bCs/>
+          <w:sz w:val="28"/>
+          <w:szCs w:val="28"/>
+        </w:rPr>
+      </w:pPr>
+      <w:r>
+        <w:rPr>
+          <w:rFonts w:cstheme="minorHAnsi"/>
+          <w:b/>
+          <w:bCs/>
+          <w:sz w:val="28"/>
+          <w:szCs w:val="28"/>
+        </w:rPr>
+        <w:fldChar w:fldCharType="end"/>
+      </w:r>
+      <w:r>
+        <w:rPr>
+          <w:rFonts w:cstheme="minorHAnsi"/>
+          <w:b/>
+          <w:bCs/>
+          <w:sz w:val="28"/>
+          <w:szCs w:val="28"/>
+        </w:rPr>
+        <w:br w:type="page"/>
+      </w:r>
+    </w:p>
+    <w:p>
+      <w:pPr>
+        <w:jc w:val="both"/>
+        <w:rPr>
+          <w:rFonts w:cstheme="minorHAnsi"/>
+          <w:b/>
+          <w:bCs/>
+          <w:sz w:val="28"/>
+          <w:szCs w:val="28"/>
+        </w:rPr>
+      </w:pPr>
+    </w:p>
+    <w:p>
+      <w:pPr>
         <w:pStyle w:val="Prrafodelista"/>
         <w:numPr>
           <w:ilvl w:val="0"/>
@@ -181,8 +564,56 @@
           <w:sz w:val="28"/>
           <w:szCs w:val="28"/>
         </w:rPr>
-        <w:lastRenderedPageBreak/>
         <w:t>Plan de Trabajo:</w:t>
+      </w:r>
+      <w:r>
+        <w:rPr>
+          <w:rFonts w:cstheme="minorHAnsi"/>
+          <w:b/>
+          <w:bCs/>
+          <w:sz w:val="28"/>
+          <w:szCs w:val="28"/>
+        </w:rPr>
+        <w:fldChar w:fldCharType="begin"/>
+      </w:r>
+      <w:r>
+        <w:instrText xml:space="preserve"> XE "</w:instrText>
+      </w:r>
+      <w:r>
+        <w:rPr>
+          <w:rFonts w:cstheme="minorHAnsi"/>
+          <w:b/>
+          <w:bCs/>
+          <w:sz w:val="28"/>
+          <w:szCs w:val="28"/>
+        </w:rPr>
+        <w:instrText>Plan de Trabajo</w:instrText>
+      </w:r>
+      <w:r>
+        <w:instrText>\</w:instrText>
+      </w:r>
+      <w:r>
+        <w:rPr>
+          <w:rFonts w:cstheme="minorHAnsi"/>
+          <w:b/>
+          <w:bCs/>
+          <w:sz w:val="28"/>
+          <w:szCs w:val="28"/>
+        </w:rPr>
+        <w:instrText>:</w:instrText>
+      </w:r>
+      <w:r>
+        <w:instrText xml:space="preserve">" </w:instrText>
+      </w:r>
+      <w:r>
+        <w:rPr>
+          <w:rFonts w:cstheme="minorHAnsi"/>
+          <w:b/>
+          <w:bCs/>
+          <w:sz w:val="28"/>
+          <w:szCs w:val="28"/>
+        </w:rPr>
+        <w:fldChar w:fldCharType="end"/>
       </w:r>
     </w:p>
     <w:p>
@@ -464,6 +895,55 @@
         </w:rPr>
         <w:t>1. Planificación temporal:</w:t>
       </w:r>
+      <w:r>
+        <w:rPr>
+          <w:rFonts w:cstheme="minorHAnsi"/>
+          <w:b/>
+          <w:bCs/>
+          <w:sz w:val="24"/>
+          <w:szCs w:val="24"/>
+        </w:rPr>
+        <w:fldChar w:fldCharType="begin"/>
+      </w:r>
+      <w:r>
+        <w:instrText xml:space="preserve"> XE "</w:instrText>
+      </w:r>
+      <w:r>
+        <w:rPr>
+          <w:rFonts w:cstheme="minorHAnsi"/>
+          <w:b/>
+          <w:bCs/>
+          <w:sz w:val="24"/>
+          <w:szCs w:val="24"/>
+        </w:rPr>
+        <w:instrText>Planificación temporal</w:instrText>
+      </w:r>
+      <w:r>
+        <w:instrText>\</w:instrText>
+      </w:r>
+      <w:r>
+        <w:rPr>
+          <w:rFonts w:cstheme="minorHAnsi"/>
+          <w:b/>
+          <w:bCs/>
+          <w:sz w:val="24"/>
+          <w:szCs w:val="24"/>
+        </w:rPr>
+        <w:instrText>:</w:instrText>
+      </w:r>
+      <w:r>
+        <w:instrText xml:space="preserve">" </w:instrText>
+      </w:r>
+      <w:r>
+        <w:rPr>
+          <w:rFonts w:cstheme="minorHAnsi"/>
+          <w:b/>
+          <w:bCs/>
+          <w:sz w:val="24"/>
+          <w:szCs w:val="24"/>
+        </w:rPr>
+        <w:fldChar w:fldCharType="end"/>
+      </w:r>
     </w:p>
     <w:p>
       <w:pPr>
@@ -609,10 +1089,23 @@
           <w:rFonts w:cstheme="minorHAnsi"/>
           <w:color w:val="A6A6A6" w:themeColor="background1" w:themeShade="A6"/>
         </w:rPr>
-        <w:t xml:space="preserve">NOTA: los códigos de las prácticas se están subiendo acá. No se contará el tiempo empleado para </w:t>
+        <w:t>NOTA: los códigos de las prácticas se están subiendo a</w:t>
+      </w:r>
+      <w:r>
+        <w:rPr>
+          <w:rFonts w:cstheme="minorHAnsi"/>
+          <w:color w:val="A6A6A6" w:themeColor="background1" w:themeShade="A6"/>
+        </w:rPr>
+        <w:t>quí</w:t>
+      </w:r>
+      <w:r>
+        <w:rPr>
+          <w:rFonts w:cstheme="minorHAnsi"/>
+          <w:color w:val="A6A6A6" w:themeColor="background1" w:themeShade="A6"/>
+        </w:rPr>
+        <w:t xml:space="preserve">. No se contará el tiempo empleado para </w:t>
       </w:r>
       <w:proofErr w:type="spellStart"/>
-      <w:proofErr w:type="gramStart"/>
       <w:r>
         <w:rPr>
           <w:rFonts w:cstheme="minorHAnsi"/>
@@ -626,15 +1119,7 @@
           <w:rFonts w:cstheme="minorHAnsi"/>
           <w:color w:val="A6A6A6" w:themeColor="background1" w:themeShade="A6"/>
         </w:rPr>
-        <w:t xml:space="preserve"> elaboración</w:t>
-      </w:r>
-      <w:proofErr w:type="gramEnd"/>
-      <w:r>
-        <w:rPr>
-          <w:rFonts w:cstheme="minorHAnsi"/>
-          <w:color w:val="A6A6A6" w:themeColor="background1" w:themeShade="A6"/>
-        </w:rPr>
-        <w:t xml:space="preserve"> de dicho código de forma detallada, pero es aproximadamente 3 horas por alumno (1 en casa + las 2 en clase por sesión).</w:t>
+        <w:t xml:space="preserve"> elaboración de dicho código de forma detallada, pero es aproximadamente 3 horas por alumno (1 en casa + las 2 en clase por sesión).</w:t>
       </w:r>
     </w:p>
     <w:p>
@@ -922,6 +1407,7 @@
           <w:bCs/>
           <w:color w:val="A6A6A6" w:themeColor="background1" w:themeShade="A6"/>
         </w:rPr>
+        <w:lastRenderedPageBreak/>
         <w:t xml:space="preserve">T-3.3: </w:t>
       </w:r>
       <w:r>
@@ -982,7 +1468,6 @@
           <w:bCs/>
           <w:color w:val="000000" w:themeColor="text1"/>
         </w:rPr>
-        <w:lastRenderedPageBreak/>
         <w:t xml:space="preserve">T-5.1: </w:t>
       </w:r>
       <w:r>
@@ -4549,6 +5034,7 @@
                 <w:b/>
                 <w:bCs/>
               </w:rPr>
+              <w:lastRenderedPageBreak/>
               <w:t>T-5</w:t>
             </w:r>
           </w:p>
@@ -5443,7 +5929,6 @@
                 <w:b/>
                 <w:bCs/>
               </w:rPr>
-              <w:lastRenderedPageBreak/>
               <w:t>T-9</w:t>
             </w:r>
           </w:p>
@@ -6023,6 +6508,42 @@
         </w:rPr>
         <w:t>2. Cuadro de tiempos invertidos, en cada tarea o labor, por trabajo individual de los participantes y por trabajo en grupo + Estimación de presupuestos</w:t>
       </w:r>
+      <w:r>
+        <w:rPr>
+          <w:rFonts w:cstheme="minorHAnsi"/>
+          <w:b/>
+          <w:bCs/>
+          <w:sz w:val="24"/>
+          <w:szCs w:val="24"/>
+        </w:rPr>
+        <w:fldChar w:fldCharType="begin"/>
+      </w:r>
+      <w:r>
+        <w:instrText xml:space="preserve"> XE "</w:instrText>
+      </w:r>
+      <w:r>
+        <w:rPr>
+          <w:rFonts w:cstheme="minorHAnsi"/>
+          <w:b/>
+          <w:bCs/>
+          <w:sz w:val="24"/>
+          <w:szCs w:val="24"/>
+        </w:rPr>
+        <w:instrText>2. Cuadro de tiempos invertidos, en cada tarea o labor, por trabajo individual de los participantes y por trabajo en grupo + Estimación de presupuestos</w:instrText>
+      </w:r>
+      <w:r>
+        <w:instrText xml:space="preserve">" </w:instrText>
+      </w:r>
+      <w:r>
+        <w:rPr>
+          <w:rFonts w:cstheme="minorHAnsi"/>
+          <w:b/>
+          <w:bCs/>
+          <w:sz w:val="24"/>
+          <w:szCs w:val="24"/>
+        </w:rPr>
+        <w:fldChar w:fldCharType="end"/>
+      </w:r>
     </w:p>
     <w:p>
       <w:pPr>
@@ -6186,7 +6707,6 @@
         <w:t xml:space="preserve">Estimación T-9: suponiendo que cada día en clase (no nos podemos llevar el dispositivo a casa) hacemos unos vídeos de 5 minutos (en grupo) donde mostramos las pruebas, 1 clase por semana, en 7 semanas, y luego se requieren 20 minutos de </w:t>
       </w:r>
       <w:proofErr w:type="spellStart"/>
-      <w:proofErr w:type="gramStart"/>
       <w:r>
         <w:rPr>
           <w:rFonts w:cstheme="minorHAnsi"/>
@@ -6194,7 +6714,6 @@
         <w:t>post-producción</w:t>
       </w:r>
       <w:proofErr w:type="spellEnd"/>
-      <w:proofErr w:type="gramEnd"/>
       <w:r>
         <w:rPr>
           <w:rFonts w:cstheme="minorHAnsi"/>
@@ -6214,7 +6733,32 @@
         <w:rPr>
           <w:rFonts w:cstheme="minorHAnsi"/>
         </w:rPr>
-        <w:t>Estimación T-10: de 2-3 horas semanales en clase (suponemos que en el peor caso el profesor reserva parte de la clase teórica para continuar las prácticas), suponemos 10 minutos de refinamiento del código en casa individual a la semana, como el T-10 son 3 semanas, 9 horas en grupo y 30 minutos en individual.</w:t>
+        <w:lastRenderedPageBreak/>
+        <w:t>Estimación T-10: de 2-3 horas semanales en clase (</w:t>
+      </w:r>
+      <w:r>
+        <w:rPr>
+          <w:rFonts w:cstheme="minorHAnsi"/>
+        </w:rPr>
+        <w:t>hicimos la suposición de</w:t>
+      </w:r>
+      <w:r>
+        <w:rPr>
+          <w:rFonts w:cstheme="minorHAnsi"/>
+        </w:rPr>
+        <w:t xml:space="preserve"> que en el peor caso el profesor reserva</w:t>
+      </w:r>
+      <w:r>
+        <w:rPr>
+          <w:rFonts w:cstheme="minorHAnsi"/>
+        </w:rPr>
+        <w:t>ría</w:t>
+      </w:r>
+      <w:r>
+        <w:rPr>
+          <w:rFonts w:cstheme="minorHAnsi"/>
+        </w:rPr>
+        <w:t xml:space="preserve"> parte de la clase teórica para continuar las prácticas), suponemos 10 minutos de refinamiento del código en casa individual a la semana, como el T-10 son 3 semanas, 9 horas en grupo y 30 minutos en individual.</w:t>
       </w:r>
     </w:p>
     <w:p>
@@ -6262,7 +6806,6 @@
               <w:rPr>
                 <w:rFonts w:cstheme="minorHAnsi"/>
               </w:rPr>
-              <w:lastRenderedPageBreak/>
               <w:t>Fase/tarea del proyecto</w:t>
             </w:r>
           </w:p>
@@ -10269,7 +10812,7 @@
         </w:rPr>
         <w:t xml:space="preserve">Sensor I2C VEML7700 </w:t>
       </w:r>
-      <w:hyperlink r:id="rId9" w:history="1">
+      <w:hyperlink r:id="rId10" w:history="1">
         <w:r>
           <w:rPr>
             <w:rStyle w:val="Hipervnculo"/>
@@ -10303,7 +10846,7 @@
         </w:rPr>
         <w:t xml:space="preserve">Sensor LM35 </w:t>
       </w:r>
-      <w:hyperlink r:id="rId10" w:history="1">
+      <w:hyperlink r:id="rId11" w:history="1">
         <w:r>
           <w:rPr>
             <w:rStyle w:val="Hipervnculo"/>
@@ -10351,7 +10894,7 @@
         </w:rPr>
         <w:t xml:space="preserve"> </w:t>
       </w:r>
-      <w:hyperlink r:id="rId11" w:history="1">
+      <w:hyperlink r:id="rId12" w:history="1">
         <w:r>
           <w:rPr>
             <w:rStyle w:val="Hipervnculo"/>
@@ -10385,7 +10928,7 @@
         </w:rPr>
         <w:t xml:space="preserve">Sensor HIH-4000 </w:t>
       </w:r>
-      <w:hyperlink r:id="rId12" w:history="1">
+      <w:hyperlink r:id="rId13" w:history="1">
         <w:r>
           <w:rPr>
             <w:rStyle w:val="Hipervnculo"/>
@@ -10447,7 +10990,7 @@
         </w:rPr>
         <w:t xml:space="preserve"> SK9822 </w:t>
       </w:r>
-      <w:hyperlink r:id="rId13" w:history="1">
+      <w:hyperlink r:id="rId14" w:history="1">
         <w:r>
           <w:rPr>
             <w:rStyle w:val="Hipervnculo"/>
@@ -10481,7 +11024,7 @@
         </w:rPr>
         <w:t xml:space="preserve">PIC16F886 </w:t>
       </w:r>
-      <w:hyperlink r:id="rId14" w:history="1">
+      <w:hyperlink r:id="rId15" w:history="1">
         <w:r>
           <w:rPr>
             <w:rStyle w:val="Hipervnculo"/>
@@ -10515,7 +11058,7 @@
         </w:rPr>
         <w:t xml:space="preserve">Regulador LM78MOS-TO-220 </w:t>
       </w:r>
-      <w:hyperlink r:id="rId15" w:history="1">
+      <w:hyperlink r:id="rId16" w:history="1">
         <w:r>
           <w:rPr>
             <w:rStyle w:val="Hipervnculo"/>
@@ -10594,6 +11137,42 @@
           <w:szCs w:val="24"/>
         </w:rPr>
         <w:t>.</w:t>
+      </w:r>
+      <w:r>
+        <w:rPr>
+          <w:rFonts w:cstheme="minorHAnsi"/>
+          <w:b/>
+          <w:bCs/>
+          <w:sz w:val="24"/>
+          <w:szCs w:val="24"/>
+        </w:rPr>
+        <w:fldChar w:fldCharType="begin"/>
+      </w:r>
+      <w:r>
+        <w:instrText xml:space="preserve"> XE "</w:instrText>
+      </w:r>
+      <w:r>
+        <w:rPr>
+          <w:rFonts w:cstheme="minorHAnsi"/>
+          <w:b/>
+          <w:bCs/>
+          <w:sz w:val="24"/>
+          <w:szCs w:val="24"/>
+        </w:rPr>
+        <w:instrText>3. Desviación del tiempo invertido con respecto al planificado.</w:instrText>
+      </w:r>
+      <w:r>
+        <w:instrText xml:space="preserve">" </w:instrText>
+      </w:r>
+      <w:r>
+        <w:rPr>
+          <w:rFonts w:cstheme="minorHAnsi"/>
+          <w:b/>
+          <w:bCs/>
+          <w:sz w:val="24"/>
+          <w:szCs w:val="24"/>
+        </w:rPr>
+        <w:fldChar w:fldCharType="end"/>
       </w:r>
     </w:p>
     <w:tbl>
@@ -10626,6 +11205,7 @@
               <w:rPr>
                 <w:rFonts w:cstheme="minorHAnsi"/>
               </w:rPr>
+              <w:lastRenderedPageBreak/>
               <w:t>Fase/tarea del proyecto</w:t>
             </w:r>
           </w:p>
@@ -11384,7 +11964,6 @@
                 <w:bCs/>
                 <w:color w:val="AEAAAA" w:themeColor="background2" w:themeShade="BF"/>
               </w:rPr>
-              <w:lastRenderedPageBreak/>
               <w:t>T-2</w:t>
             </w:r>
           </w:p>
@@ -14067,13 +14646,7 @@
               <w:rPr>
                 <w:rFonts w:cstheme="minorHAnsi"/>
               </w:rPr>
-              <w:t xml:space="preserve"> </w:t>
-            </w:r>
-            <w:r>
-              <w:rPr>
-                <w:rFonts w:cstheme="minorHAnsi"/>
-              </w:rPr>
-              <w:t>[11]</w:t>
+              <w:t xml:space="preserve"> [11]</w:t>
             </w:r>
           </w:p>
         </w:tc>
@@ -14109,13 +14682,7 @@
               <w:rPr>
                 <w:rFonts w:cstheme="minorHAnsi"/>
               </w:rPr>
-              <w:t xml:space="preserve"> </w:t>
-            </w:r>
-            <w:r>
-              <w:rPr>
-                <w:rFonts w:cstheme="minorHAnsi"/>
-              </w:rPr>
-              <w:t>[11]</w:t>
+              <w:t xml:space="preserve"> [11]</w:t>
             </w:r>
           </w:p>
         </w:tc>
@@ -14145,13 +14712,7 @@
               <w:rPr>
                 <w:rFonts w:cstheme="minorHAnsi"/>
               </w:rPr>
-              <w:t xml:space="preserve"> </w:t>
-            </w:r>
-            <w:r>
-              <w:rPr>
-                <w:rFonts w:cstheme="minorHAnsi"/>
-              </w:rPr>
-              <w:t>[11]</w:t>
+              <w:t xml:space="preserve"> [11]</w:t>
             </w:r>
           </w:p>
         </w:tc>
@@ -14187,13 +14748,7 @@
               <w:rPr>
                 <w:rFonts w:cstheme="minorHAnsi"/>
               </w:rPr>
-              <w:t xml:space="preserve"> </w:t>
-            </w:r>
-            <w:r>
-              <w:rPr>
-                <w:rFonts w:cstheme="minorHAnsi"/>
-              </w:rPr>
-              <w:t>[11]</w:t>
+              <w:t xml:space="preserve"> [11]</w:t>
             </w:r>
           </w:p>
         </w:tc>
@@ -17177,6 +17732,7 @@
                 <w:b/>
                 <w:bCs/>
               </w:rPr>
+              <w:lastRenderedPageBreak/>
               <w:t>* T-3.5</w:t>
             </w:r>
           </w:p>
@@ -18558,7 +19114,6 @@
                 <w:b/>
                 <w:bCs/>
               </w:rPr>
-              <w:lastRenderedPageBreak/>
               <w:t>T-E1</w:t>
             </w:r>
           </w:p>
@@ -19484,25 +20039,25 @@
           <w:sz w:val="20"/>
           <w:szCs w:val="20"/>
         </w:rPr>
-        <w:t xml:space="preserve"> y a ser una reunión parcial del equipo (Ismael Carrasco sufrió una urgencia médica y no pudo asistir); supuso un consumo de tiempo notablemente mayor del esperado que supuso un retraso adicional para la realización del documento HW y SW y del documento de trazas y pruebas al día siguiente (</w:t>
-      </w:r>
-      <w:proofErr w:type="gramStart"/>
-      <w:r>
+        <w:t xml:space="preserve"> y a ser una reunión parcial del equipo (Ismael Carrasco sufrió una urgencia médica y no pudo asistir); supuso un consumo de tiempo notablemente mayor del esperado que supuso un retraso adicional para la realización del documento HW y SW y del documento de trazas y pruebas al día siguiente (Martes).</w:t>
+      </w:r>
+    </w:p>
+    <w:p>
+      <w:pPr>
+        <w:jc w:val="both"/>
         <w:rPr>
           <w:rFonts w:cstheme="minorHAnsi"/>
           <w:sz w:val="20"/>
           <w:szCs w:val="20"/>
         </w:rPr>
-        <w:t>Martes</w:t>
-      </w:r>
-      <w:proofErr w:type="gramEnd"/>
+      </w:pPr>
       <w:r>
         <w:rPr>
           <w:rFonts w:cstheme="minorHAnsi"/>
           <w:sz w:val="20"/>
           <w:szCs w:val="20"/>
         </w:rPr>
-        <w:t>).</w:t>
+        <w:t>[2] El tiempo extra se debió al tiempo necesario para familiarizarse con la herramienta Papyrus.</w:t>
       </w:r>
     </w:p>
     <w:p>
@@ -19520,7 +20075,7 @@
           <w:sz w:val="20"/>
           <w:szCs w:val="20"/>
         </w:rPr>
-        <w:t>[2] El tiempo extra se debió al tiempo necesario para familiarizarse con la herramienta Papyrus.</w:t>
+        <w:t>[3] La falta de familiaridad con el SW se tuvo que trazar en las incidencias SW.</w:t>
       </w:r>
     </w:p>
     <w:p>
@@ -19538,7 +20093,7 @@
           <w:sz w:val="20"/>
           <w:szCs w:val="20"/>
         </w:rPr>
-        <w:t>[3] La falta de familiaridad con el SW se tuvo que trazar en las incidencias SW.</w:t>
+        <w:t>[4] El enunciado sobre el vídeo de diseño detallado SW nos hizo pensar que a lo mejor necesitábamos una descripción mucho más detallada con un diagrama de estados adicional para la rutina de tratamiento de interrupción, que al menos mencionase qué cosas se ejecutaban en el programa principal y cuáles en la rutina de tratamiento de interrupción. Esto finalmente supuso además una ligera definición de funciones auxiliares.</w:t>
       </w:r>
     </w:p>
     <w:p>
@@ -19556,7 +20111,7 @@
           <w:sz w:val="20"/>
           <w:szCs w:val="20"/>
         </w:rPr>
-        <w:t>[4] El enunciado sobre el vídeo de diseño detallado SW nos hizo pensar que a lo mejor necesitábamos una descripción mucho más detallada con un diagrama de estados adicional para la rutina de tratamiento de interrupción, que al menos mencionase qué cosas se ejecutaban en el programa principal y cuáles en la rutina de tratamiento de interrupción. Esto finalmente supuso además una ligera definición de funciones auxiliares.</w:t>
+        <w:t>[5] debido a [4], una parte de lo que sería trabajo para hacer del 3.3 se ha incluido como parte del 2.2, aunque en realidad hay al menos entre 120 y 180 minutos de 2.2 que se podrían asignar a 3.3, pues durante la semana.</w:t>
       </w:r>
     </w:p>
     <w:p>
@@ -19574,7 +20129,7 @@
           <w:sz w:val="20"/>
           <w:szCs w:val="20"/>
         </w:rPr>
-        <w:t>[5] debido a [4], una parte de lo que sería trabajo para hacer del 3.3 se ha incluido como parte del 2.2, aunque en realidad hay al menos entre 120 y 180 minutos de 2.2 que se podrían asignar a 3.3, pues durante la semana.</w:t>
+        <w:t>[6] debido a ciertas complicaciones a lo hora de concertar cita (y la falta del enunciado de entrega del vídeo de diseño detallado), se retrasó la reunión del fin de semana de S.3  del domingo al lunes de la S.4, pero aún adelantado con respecto a las clases.</w:t>
       </w:r>
     </w:p>
     <w:p>
@@ -19592,25 +20147,25 @@
           <w:sz w:val="20"/>
           <w:szCs w:val="20"/>
         </w:rPr>
-        <w:t xml:space="preserve">[6] debido a ciertas complicaciones a lo hora de concertar cita (y la falta del enunciado de entrega del vídeo de diseño detallado), se retrasó la reunión del fin de semana de </w:t>
-      </w:r>
-      <w:proofErr w:type="gramStart"/>
-      <w:r>
+        <w:t>[7] el retraso de [6] supuso que parte de lo que iríamos preparando para la sesión del fin de semana de S.4 se fuese adelantando un poco, decidimos emplear parte de ese tiempo en comenzar a codificar el código final a la vez que hacíamos el diagrama de estados. Es por eso por lo que el código de las funciones del diagrama de Estados adicional ya está mayoritariamente en código o pseudocódigo y no solo comentarios.</w:t>
+      </w:r>
+    </w:p>
+    <w:p>
+      <w:pPr>
+        <w:jc w:val="both"/>
         <w:rPr>
           <w:rFonts w:cstheme="minorHAnsi"/>
           <w:sz w:val="20"/>
           <w:szCs w:val="20"/>
         </w:rPr>
-        <w:t>S.3  del</w:t>
-      </w:r>
-      <w:proofErr w:type="gramEnd"/>
+      </w:pPr>
       <w:r>
         <w:rPr>
           <w:rFonts w:cstheme="minorHAnsi"/>
           <w:sz w:val="20"/>
           <w:szCs w:val="20"/>
         </w:rPr>
-        <w:t xml:space="preserve"> domingo al lunes de la S.4, pero aún adelantado con respecto a las clases.</w:t>
+        <w:t>[8] supusieron un tiempo menor porque al final decidimos fusionar ambas desviaciones y planificaciones en un único documento que luego editaríamos más tarde.</w:t>
       </w:r>
     </w:p>
     <w:p>
@@ -19628,61 +20183,8 @@
           <w:sz w:val="20"/>
           <w:szCs w:val="20"/>
         </w:rPr>
-        <w:t>[7] el retraso de [6] supuso que parte de lo que iríamos preparando para la sesión del fin de semana de S.4 se fuese adelantando un poco, decidimos emplear parte de ese tiempo en comenzar a codificar el código final a la vez que hacíamos el diagrama de estados. Es por eso por lo que el código de las funciones del diagrama de Estados adicional ya está mayoritariamente en código o pseudocódigo y no solo comentarios.</w:t>
-      </w:r>
-    </w:p>
-    <w:p>
-      <w:pPr>
-        <w:jc w:val="both"/>
-        <w:rPr>
-          <w:rFonts w:cstheme="minorHAnsi"/>
-          <w:sz w:val="20"/>
-          <w:szCs w:val="20"/>
-        </w:rPr>
-      </w:pPr>
-      <w:r>
-        <w:rPr>
-          <w:rFonts w:cstheme="minorHAnsi"/>
-          <w:sz w:val="20"/>
-          <w:szCs w:val="20"/>
-        </w:rPr>
-        <w:t>[8] supusieron un tiempo menor porque al final decidimos fusionar ambas desviaciones y planificaciones en un único documento que luego editaríamos más tarde.</w:t>
-      </w:r>
-    </w:p>
-    <w:p>
-      <w:pPr>
-        <w:jc w:val="both"/>
-        <w:rPr>
-          <w:rFonts w:cstheme="minorHAnsi"/>
-          <w:sz w:val="20"/>
-          <w:szCs w:val="20"/>
-        </w:rPr>
-      </w:pPr>
-      <w:r>
-        <w:rPr>
-          <w:rFonts w:cstheme="minorHAnsi"/>
-          <w:sz w:val="20"/>
-          <w:szCs w:val="20"/>
-        </w:rPr>
-        <w:t xml:space="preserve">[9] debido a retrasos en la semana 6 (21 de </w:t>
-      </w:r>
-      <w:proofErr w:type="gramStart"/>
-      <w:r>
-        <w:rPr>
-          <w:rFonts w:cstheme="minorHAnsi"/>
-          <w:sz w:val="20"/>
-          <w:szCs w:val="20"/>
-        </w:rPr>
-        <w:t>Noviembre</w:t>
-      </w:r>
-      <w:proofErr w:type="gramEnd"/>
-      <w:r>
-        <w:rPr>
-          <w:rFonts w:cstheme="minorHAnsi"/>
-          <w:sz w:val="20"/>
-          <w:szCs w:val="20"/>
-        </w:rPr>
-        <w:t xml:space="preserve"> 2022) por la imposibilidad de realizar pruebas por no poder soldarlo todo y porque el profesor enfermó de gripe, no se pudo hacer lo esperado, solo la parte más teórica que era completar la elaboración de pruebas según el diseño físico.</w:t>
+        <w:lastRenderedPageBreak/>
+        <w:t>[9] debido a retrasos en la semana 6 (21 de Noviembre 2022) por la imposibilidad de realizar pruebas por no poder soldarlo todo y porque el profesor enfermó de gripe, no se pudo hacer lo esperado, solo la parte más teórica que era completar la elaboración de pruebas según el diseño físico.</w:t>
       </w:r>
     </w:p>
     <w:p>
@@ -19718,19 +20220,12 @@
       <w:pPr>
         <w:jc w:val="both"/>
         <w:rPr>
-          <w:u w:val="single"/>
-        </w:rPr>
-      </w:pPr>
-      <w:r>
-        <w:rPr>
           <w:rFonts w:cstheme="minorHAnsi"/>
           <w:color w:val="000000" w:themeColor="text1"/>
           <w:sz w:val="20"/>
           <w:szCs w:val="20"/>
         </w:rPr>
-        <w:t xml:space="preserve">[11] Originariamente pensamos que debía realizarse un vídeo adicional con grabaciones del funcionamiento del SMA-LAMP, al final no hubo tal </w:t>
-      </w:r>
-      <w:proofErr w:type="gramStart"/>
+      </w:pPr>
       <w:r>
         <w:rPr>
           <w:rFonts w:cstheme="minorHAnsi"/>
@@ -19738,17 +20233,26 @@
           <w:sz w:val="20"/>
           <w:szCs w:val="20"/>
         </w:rPr>
-        <w:t>vídeo</w:t>
-      </w:r>
-      <w:proofErr w:type="gramEnd"/>
-      <w:r>
+        <w:t>[11] Originariamente pensamos que debía realizarse un vídeo adicional con grabaciones del funcionamiento del SMA-LAMP, al final no hubo tal vídeo pero el esfuerzo se registra aquí.</w:t>
+      </w:r>
+    </w:p>
+    <w:p>
+      <w:pPr>
         <w:rPr>
           <w:rFonts w:cstheme="minorHAnsi"/>
           <w:color w:val="000000" w:themeColor="text1"/>
           <w:sz w:val="20"/>
           <w:szCs w:val="20"/>
         </w:rPr>
-        <w:t xml:space="preserve"> pero el esfuerzo se registra aquí.</w:t>
+      </w:pPr>
+      <w:r>
+        <w:rPr>
+          <w:rFonts w:cstheme="minorHAnsi"/>
+          <w:color w:val="000000" w:themeColor="text1"/>
+          <w:sz w:val="20"/>
+          <w:szCs w:val="20"/>
+        </w:rPr>
+        <w:br w:type="page"/>
       </w:r>
     </w:p>
     <w:p>
@@ -19785,21 +20289,46 @@
         </w:rPr>
         <w:t xml:space="preserve"> lámpara SMA</w:t>
       </w:r>
+      <w:r>
+        <w:rPr>
+          <w:b/>
+          <w:bCs/>
+          <w:sz w:val="28"/>
+          <w:szCs w:val="28"/>
+        </w:rPr>
+        <w:fldChar w:fldCharType="begin"/>
+      </w:r>
+      <w:r>
+        <w:instrText xml:space="preserve"> XE "</w:instrText>
+      </w:r>
+      <w:r>
+        <w:rPr>
+          <w:b/>
+          <w:bCs/>
+          <w:sz w:val="28"/>
+          <w:szCs w:val="28"/>
+        </w:rPr>
+        <w:instrText>Construcción lámpara SMA</w:instrText>
+      </w:r>
+      <w:r>
+        <w:instrText xml:space="preserve">" </w:instrText>
+      </w:r>
+      <w:r>
+        <w:rPr>
+          <w:b/>
+          <w:bCs/>
+          <w:sz w:val="28"/>
+          <w:szCs w:val="28"/>
+        </w:rPr>
+        <w:fldChar w:fldCharType="end"/>
+      </w:r>
     </w:p>
     <w:p>
       <w:pPr>
         <w:jc w:val="both"/>
       </w:pPr>
       <w:r>
-        <w:t xml:space="preserve">Acá se deja el </w:t>
-      </w:r>
-      <w:proofErr w:type="gramStart"/>
-      <w:r>
-        <w:t>link</w:t>
-      </w:r>
-      <w:proofErr w:type="gramEnd"/>
-      <w:r>
-        <w:t xml:space="preserve"> de nuestro proyecto de </w:t>
+        <w:t xml:space="preserve">Acá se deja el link de nuestro proyecto de </w:t>
       </w:r>
       <w:proofErr w:type="spellStart"/>
       <w:r>
@@ -19846,7 +20375,7 @@
         <w:ind w:left="708" w:hanging="708"/>
         <w:jc w:val="both"/>
       </w:pPr>
-      <w:hyperlink r:id="rId16" w:history="1">
+      <w:hyperlink r:id="rId17" w:history="1">
         <w:r>
           <w:rPr>
             <w:rStyle w:val="Hipervnculo"/>
@@ -19856,9 +20385,9 @@
       </w:hyperlink>
     </w:p>
     <w:p>
-      <w:pPr>
-        <w:jc w:val="both"/>
-      </w:pPr>
+      <w:r>
+        <w:br w:type="page"/>
+      </w:r>
     </w:p>
     <w:p>
       <w:pPr>
@@ -19882,6 +20411,7 @@
           <w:sz w:val="28"/>
           <w:szCs w:val="28"/>
         </w:rPr>
+        <w:lastRenderedPageBreak/>
         <w:t>Pruebas unitarias individuales (para cada tipo de actuador y sensor)</w:t>
       </w:r>
       <w:r>
@@ -19900,6 +20430,39 @@
           <w:sz w:val="28"/>
           <w:szCs w:val="28"/>
         </w:rPr>
+        <w:fldChar w:fldCharType="begin"/>
+      </w:r>
+      <w:r>
+        <w:instrText xml:space="preserve"> XE "</w:instrText>
+      </w:r>
+      <w:r>
+        <w:rPr>
+          <w:b/>
+          <w:bCs/>
+          <w:sz w:val="28"/>
+          <w:szCs w:val="28"/>
+        </w:rPr>
+        <w:instrText>Pruebas unitarias individuales (para cada tipo de actuador y sensor) y de aplicación</w:instrText>
+      </w:r>
+      <w:r>
+        <w:instrText xml:space="preserve">" </w:instrText>
+      </w:r>
+      <w:r>
+        <w:rPr>
+          <w:b/>
+          <w:bCs/>
+          <w:sz w:val="28"/>
+          <w:szCs w:val="28"/>
+        </w:rPr>
+        <w:fldChar w:fldCharType="end"/>
+      </w:r>
+      <w:r>
+        <w:rPr>
+          <w:b/>
+          <w:bCs/>
+          <w:sz w:val="28"/>
+          <w:szCs w:val="28"/>
+        </w:rPr>
         <w:t>.</w:t>
       </w:r>
     </w:p>
@@ -19923,10 +20486,7 @@
         <w:t>.</w:t>
       </w:r>
       <w:r>
-        <w:t xml:space="preserve"> </w:t>
-      </w:r>
-      <w:r>
-        <w:t xml:space="preserve">Para algunas de las pruebas realizadas hemos añadido vídeos y algunas imágenes (ambos accesibles desde el </w:t>
+        <w:t xml:space="preserve"> Para algunas de las pruebas realizadas hemos añadido vídeos y algunas imágenes (ambos accesibles desde el </w:t>
       </w:r>
       <w:proofErr w:type="spellStart"/>
       <w:r>
@@ -20048,7 +20608,13 @@
         <w:jc w:val="both"/>
       </w:pPr>
       <w:r>
-        <w:t>Acá quedan las trazas:</w:t>
+        <w:t>A</w:t>
+      </w:r>
+      <w:r>
+        <w:t>quí</w:t>
+      </w:r>
+      <w:r>
+        <w:t xml:space="preserve"> quedan las trazas:</w:t>
       </w:r>
     </w:p>
     <w:tbl>
@@ -20925,7 +21491,6 @@
         <w:jc w:val="both"/>
       </w:pPr>
       <w:r>
-        <w:lastRenderedPageBreak/>
         <w:t>Y a</w:t>
       </w:r>
       <w:r>
@@ -21079,6 +21644,7 @@
                 <w:b/>
                 <w:bCs/>
               </w:rPr>
+              <w:lastRenderedPageBreak/>
               <w:t>Componente CA</w:t>
             </w:r>
           </w:p>
@@ -21438,11 +22004,7 @@
               <w:t xml:space="preserve"> (o mejor, al echar vaho)</w:t>
             </w:r>
             <w:r>
-              <w:t xml:space="preserve">, y que el sensor de luminosidad no interfiere. Esto se hace con una versión simplificada del programa final con solo los I2C, primero solo para este </w:t>
-            </w:r>
-            <w:r>
-              <w:lastRenderedPageBreak/>
-              <w:t>sensor y luego para ambos sensores.</w:t>
+              <w:t>, y que el sensor de luminosidad no interfiere. Esto se hace con una versión simplificada del programa final con solo los I2C, primero solo para este sensor y luego para ambos sensores.</w:t>
             </w:r>
           </w:p>
         </w:tc>
@@ -21458,20 +22020,13 @@
               <w:rPr>
                 <w:color w:val="FF0000"/>
               </w:rPr>
-              <w:lastRenderedPageBreak/>
               <w:t>-----</w:t>
             </w:r>
             <w:r>
               <w:rPr>
                 <w:color w:val="FF0000"/>
               </w:rPr>
-              <w:t xml:space="preserve"> </w:t>
-            </w:r>
-            <w:r>
-              <w:rPr>
-                <w:color w:val="FF0000"/>
-              </w:rPr>
-              <w:t>NO DIO TIEMPO</w:t>
+              <w:t xml:space="preserve"> NO DIO TIEMPO</w:t>
             </w:r>
             <w:r>
               <w:rPr>
@@ -21526,7 +22081,11 @@
               <w:t>.</w:t>
             </w:r>
             <w:r>
-              <w:t xml:space="preserve"> Utilizaremos una versión del programa de </w:t>
+              <w:t xml:space="preserve"> Utilizaremos una </w:t>
+            </w:r>
+            <w:r>
+              <w:lastRenderedPageBreak/>
+              <w:t xml:space="preserve">versión del programa de </w:t>
             </w:r>
             <w:proofErr w:type="spellStart"/>
             <w:r>
@@ -21547,6 +22106,7 @@
               <w:jc w:val="both"/>
             </w:pPr>
             <w:r>
+              <w:lastRenderedPageBreak/>
               <w:t>El sensor funciona.</w:t>
             </w:r>
           </w:p>
@@ -21772,13 +22332,7 @@
               <w:rPr>
                 <w:color w:val="FF0000"/>
               </w:rPr>
-              <w:t xml:space="preserve"> </w:t>
-            </w:r>
-            <w:r>
-              <w:rPr>
-                <w:color w:val="FF0000"/>
-              </w:rPr>
-              <w:t>NO DIO TIEMPO</w:t>
+              <w:t xml:space="preserve"> NO DIO TIEMPO</w:t>
             </w:r>
             <w:r>
               <w:rPr>
@@ -21851,13 +22405,7 @@
               <w:rPr>
                 <w:color w:val="FF0000"/>
               </w:rPr>
-              <w:t xml:space="preserve"> </w:t>
-            </w:r>
-            <w:r>
-              <w:rPr>
-                <w:color w:val="FF0000"/>
-              </w:rPr>
-              <w:t>NO DIO TIEMPO</w:t>
+              <w:t xml:space="preserve"> NO DIO TIEMPO</w:t>
             </w:r>
             <w:r>
               <w:rPr>
@@ -22067,69 +22615,61 @@
               <w:jc w:val="both"/>
             </w:pPr>
             <w:r>
-              <w:t xml:space="preserve">Comprobar si aumenta o disminuye la velocidad del ventilador (CCP1). </w:t>
-            </w:r>
+              <w:t xml:space="preserve">Comprobar si aumenta o disminuye la velocidad del ventilador (CCP1). Utilizaremos primero el programa del </w:t>
+            </w:r>
+            <w:r>
+              <w:t>PWM</w:t>
+            </w:r>
+            <w:r>
+              <w:t xml:space="preserve"> de prácticas y luego una versión del programa final con el </w:t>
+            </w:r>
+            <w:r>
+              <w:t>PWM.</w:t>
+            </w:r>
+          </w:p>
+        </w:tc>
+        <w:tc>
+          <w:tcPr>
+            <w:tcW w:w="2832" w:type="dxa"/>
+          </w:tcPr>
+          <w:p>
+            <w:pPr>
+              <w:jc w:val="both"/>
+            </w:pPr>
+            <w:r>
+              <w:t>Pasa</w:t>
+            </w:r>
+            <w:r>
+              <w:t xml:space="preserve"> (ver vídeo </w:t>
+            </w:r>
+            <w:proofErr w:type="spellStart"/>
+            <w:r>
+              <w:t>TestPWM</w:t>
+            </w:r>
+            <w:proofErr w:type="spellEnd"/>
+            <w:r>
+              <w:t>)</w:t>
+            </w:r>
+          </w:p>
+          <w:p>
+            <w:pPr>
+              <w:jc w:val="both"/>
+            </w:pPr>
+          </w:p>
+          <w:p>
+            <w:pPr>
+              <w:jc w:val="both"/>
+            </w:pPr>
+            <w:r>
+              <w:t>*Evento: hay que darle un pequeño golpecito para que arranque a veces -&gt; Resistencia estática muy grande o polvo en el motor.</w:t>
+            </w:r>
+          </w:p>
+          <w:p>
+            <w:pPr>
+              <w:jc w:val="both"/>
+            </w:pPr>
             <w:r>
               <w:lastRenderedPageBreak/>
-              <w:t xml:space="preserve">Utilizaremos primero el programa del </w:t>
-            </w:r>
-            <w:r>
-              <w:t>PWM</w:t>
-            </w:r>
-            <w:r>
-              <w:t xml:space="preserve"> de prácticas y luego una versión del programa final con el </w:t>
-            </w:r>
-            <w:r>
-              <w:t>PWM.</w:t>
-            </w:r>
-          </w:p>
-        </w:tc>
-        <w:tc>
-          <w:tcPr>
-            <w:tcW w:w="2832" w:type="dxa"/>
-          </w:tcPr>
-          <w:p>
-            <w:pPr>
-              <w:jc w:val="both"/>
-            </w:pPr>
-            <w:r>
-              <w:lastRenderedPageBreak/>
-              <w:t>Pasa</w:t>
-            </w:r>
-            <w:r>
-              <w:t xml:space="preserve"> (</w:t>
-            </w:r>
-            <w:r>
-              <w:t xml:space="preserve">ver vídeo </w:t>
-            </w:r>
-            <w:proofErr w:type="spellStart"/>
-            <w:r>
-              <w:t>TestPWM</w:t>
-            </w:r>
-            <w:proofErr w:type="spellEnd"/>
-            <w:r>
-              <w:t>)</w:t>
-            </w:r>
-          </w:p>
-          <w:p>
-            <w:pPr>
-              <w:jc w:val="both"/>
-            </w:pPr>
-          </w:p>
-          <w:p>
-            <w:pPr>
-              <w:jc w:val="both"/>
-            </w:pPr>
-            <w:r>
-              <w:lastRenderedPageBreak/>
-              <w:t>*Evento: hay que darle un pequeño golpecito para que arranque a veces -&gt; Resistencia estática muy grande o polvo en el motor.</w:t>
-            </w:r>
-          </w:p>
-          <w:p>
-            <w:pPr>
-              <w:jc w:val="both"/>
-            </w:pPr>
-            <w:r>
               <w:t>El profesor dijo que eso no es de nuestra competencia, y además luego ya se resolvió.</w:t>
             </w:r>
           </w:p>
@@ -22166,7 +22706,6 @@
               <w:rPr>
                 <w:rFonts w:cstheme="minorHAnsi"/>
               </w:rPr>
-              <w:lastRenderedPageBreak/>
               <w:t>SCK. (Línea de control de un bus SPI. Emisor luz lámpara)</w:t>
             </w:r>
           </w:p>
@@ -22293,21 +22832,7 @@
               <w:rPr>
                 <w:color w:val="000000" w:themeColor="text1"/>
               </w:rPr>
-              <w:t xml:space="preserve"> que no hacía pasar ni una sola instrucción de estas, tras resolverlo ya sí se podían </w:t>
-            </w:r>
-            <w:proofErr w:type="gramStart"/>
-            <w:r>
-              <w:rPr>
-                <w:color w:val="000000" w:themeColor="text1"/>
-              </w:rPr>
-              <w:t>encender</w:t>
-            </w:r>
-            <w:proofErr w:type="gramEnd"/>
-            <w:r>
-              <w:rPr>
-                <w:color w:val="000000" w:themeColor="text1"/>
-              </w:rPr>
-              <w:t xml:space="preserve"> pero por algún motivo solo el primer led de la tira y débilmente</w:t>
+              <w:t xml:space="preserve"> que no hacía pasar ni una sola instrucción de estas, tras resolverlo ya sí se podían encender pero por algún motivo solo el primer led de la tira y débilmente</w:t>
             </w:r>
             <w:r>
               <w:rPr>
@@ -22500,10 +23025,7 @@
             </w:r>
             <w:proofErr w:type="spellStart"/>
             <w:r>
-              <w:t>Tes</w:t>
-            </w:r>
-            <w:r>
-              <w:t>tUART</w:t>
+              <w:t>TestUART</w:t>
             </w:r>
             <w:proofErr w:type="spellEnd"/>
             <w:r>
@@ -22787,10 +23309,7 @@
               <w:t xml:space="preserve"> (</w:t>
             </w:r>
             <w:r>
-              <w:t xml:space="preserve">ver </w:t>
-            </w:r>
-            <w:r>
-              <w:t>Fig. 2</w:t>
+              <w:t>ver Fig. 2</w:t>
             </w:r>
             <w:r>
               <w:rPr>
@@ -22936,23 +23455,75 @@
                 <w:rFonts w:eastAsia="Times New Roman" w:cstheme="minorHAnsi"/>
                 <w:lang w:eastAsia="es-ES" w:bidi="ar-SA"/>
               </w:rPr>
-              <w:t xml:space="preserve"> (señal “B”) </w:t>
-            </w:r>
-            <w:proofErr w:type="gramStart"/>
+              <w:t xml:space="preserve"> (señal “B”) a los ping (“b”) de SMA_COMP por USART</w:t>
+            </w:r>
+          </w:p>
+        </w:tc>
+        <w:tc>
+          <w:tcPr>
+            <w:tcW w:w="2832" w:type="dxa"/>
+          </w:tcPr>
+          <w:p>
+            <w:pPr>
+              <w:jc w:val="both"/>
+              <w:rPr>
+                <w:color w:val="FF0000"/>
+              </w:rPr>
+            </w:pPr>
+            <w:r>
+              <w:rPr>
+                <w:color w:val="FF0000"/>
+              </w:rPr>
+              <w:t>-----</w:t>
+            </w:r>
+            <w:r>
+              <w:rPr>
+                <w:color w:val="FF0000"/>
+              </w:rPr>
+              <w:t xml:space="preserve"> NO DIO TIEMPO</w:t>
+            </w:r>
+            <w:r>
+              <w:rPr>
+                <w:color w:val="FF0000"/>
+              </w:rPr>
+              <w:t xml:space="preserve"> -----</w:t>
+            </w:r>
+          </w:p>
+        </w:tc>
+      </w:tr>
+      <w:tr>
+        <w:tc>
+          <w:tcPr>
+            <w:tcW w:w="2831" w:type="dxa"/>
+            <w:vMerge/>
+          </w:tcPr>
+          <w:p>
+            <w:pPr>
+              <w:jc w:val="both"/>
+            </w:pPr>
+          </w:p>
+        </w:tc>
+        <w:tc>
+          <w:tcPr>
+            <w:tcW w:w="2831" w:type="dxa"/>
+          </w:tcPr>
+          <w:p>
+            <w:pPr>
+              <w:jc w:val="both"/>
+            </w:pPr>
             <w:r>
               <w:rPr>
                 <w:rFonts w:eastAsia="Times New Roman" w:cstheme="minorHAnsi"/>
                 <w:lang w:eastAsia="es-ES" w:bidi="ar-SA"/>
               </w:rPr>
-              <w:t>a los ping</w:t>
-            </w:r>
-            <w:proofErr w:type="gramEnd"/>
+              <w:t>AP-30</w:t>
+            </w:r>
             <w:r>
               <w:rPr>
                 <w:rFonts w:eastAsia="Times New Roman" w:cstheme="minorHAnsi"/>
                 <w:lang w:eastAsia="es-ES" w:bidi="ar-SA"/>
               </w:rPr>
-              <w:t xml:space="preserve"> (“b”) de SMA_COMP por USART</w:t>
+              <w:t>: se puede dar la orden de apagar SMA-LAMP por USART (señal “e”), debe salir de su bucle.</w:t>
             </w:r>
           </w:p>
         </w:tc>
@@ -23013,14 +23584,14 @@
                 <w:rFonts w:eastAsia="Times New Roman" w:cstheme="minorHAnsi"/>
                 <w:lang w:eastAsia="es-ES" w:bidi="ar-SA"/>
               </w:rPr>
-              <w:t>AP-30</w:t>
+              <w:t>MO-10</w:t>
             </w:r>
             <w:r>
               <w:rPr>
                 <w:rFonts w:eastAsia="Times New Roman" w:cstheme="minorHAnsi"/>
                 <w:lang w:eastAsia="es-ES" w:bidi="ar-SA"/>
               </w:rPr>
-              <w:t>: se puede dar la orden de apagar SMA-LAMP por USART (señal “e”), debe salir de su bucle.</w:t>
+              <w:t>: SMA-LAMP traduce todas las señales de ruido a las categorías Bajo [0, 400], intermedio (400, 900] y alto (900, infinito)</w:t>
             </w:r>
           </w:p>
         </w:tc>
@@ -23051,7 +23622,19 @@
               <w:rPr>
                 <w:color w:val="FF0000"/>
               </w:rPr>
-              <w:t xml:space="preserve"> -----</w:t>
+              <w:t xml:space="preserve"> </w:t>
+            </w:r>
+            <w:r>
+              <w:rPr>
+                <w:color w:val="FF0000"/>
+              </w:rPr>
+              <w:t xml:space="preserve">A VERIFICAR EN EL MODELO REAL </w:t>
+            </w:r>
+            <w:r>
+              <w:rPr>
+                <w:color w:val="FF0000"/>
+              </w:rPr>
+              <w:t>-----</w:t>
             </w:r>
           </w:p>
         </w:tc>
@@ -23081,14 +23664,46 @@
                 <w:rFonts w:eastAsia="Times New Roman" w:cstheme="minorHAnsi"/>
                 <w:lang w:eastAsia="es-ES" w:bidi="ar-SA"/>
               </w:rPr>
-              <w:t>MO-10</w:t>
+              <w:t>MO-20</w:t>
             </w:r>
             <w:r>
               <w:rPr>
                 <w:rFonts w:eastAsia="Times New Roman" w:cstheme="minorHAnsi"/>
                 <w:lang w:eastAsia="es-ES" w:bidi="ar-SA"/>
               </w:rPr>
-              <w:t>: SMA-LAMP traduce todas las señales de ruido a las categorías Bajo [0, 400], intermedio (400, 900] y alto (900, infinito)</w:t>
+              <w:t xml:space="preserve">: el ruido debe monitorizarse cada 10 ms sin interferencias de los otros ADC (debe cumplirse el </w:t>
+            </w:r>
+            <w:proofErr w:type="spellStart"/>
+            <w:r>
+              <w:rPr>
+                <w:rFonts w:eastAsia="Times New Roman" w:cstheme="minorHAnsi"/>
+                <w:lang w:eastAsia="es-ES" w:bidi="ar-SA"/>
+              </w:rPr>
+              <w:t>sample</w:t>
+            </w:r>
+            <w:proofErr w:type="spellEnd"/>
+            <w:r>
+              <w:rPr>
+                <w:rFonts w:eastAsia="Times New Roman" w:cstheme="minorHAnsi"/>
+                <w:lang w:eastAsia="es-ES" w:bidi="ar-SA"/>
+              </w:rPr>
+              <w:t xml:space="preserve"> and </w:t>
+            </w:r>
+            <w:proofErr w:type="spellStart"/>
+            <w:r>
+              <w:rPr>
+                <w:rFonts w:eastAsia="Times New Roman" w:cstheme="minorHAnsi"/>
+                <w:lang w:eastAsia="es-ES" w:bidi="ar-SA"/>
+              </w:rPr>
+              <w:t>hold</w:t>
+            </w:r>
+            <w:proofErr w:type="spellEnd"/>
+            <w:r>
+              <w:rPr>
+                <w:rFonts w:eastAsia="Times New Roman" w:cstheme="minorHAnsi"/>
+                <w:lang w:eastAsia="es-ES" w:bidi="ar-SA"/>
+              </w:rPr>
+              <w:t>) + solo debe actualizarse cada segundo dando la categoría de ruido  más alta por segundo</w:t>
             </w:r>
           </w:p>
         </w:tc>
@@ -23105,33 +23720,9 @@
             </w:pPr>
             <w:r>
               <w:rPr>
-                <w:color w:val="FF0000"/>
-              </w:rPr>
-              <w:t>-----</w:t>
-            </w:r>
-            <w:r>
-              <w:rPr>
-                <w:color w:val="FF0000"/>
-              </w:rPr>
-              <w:t xml:space="preserve"> NO DIO TIEMPO</w:t>
-            </w:r>
-            <w:r>
-              <w:rPr>
-                <w:color w:val="FF0000"/>
-              </w:rPr>
-              <w:t xml:space="preserve"> </w:t>
-            </w:r>
-            <w:r>
-              <w:rPr>
-                <w:color w:val="FF0000"/>
-              </w:rPr>
-              <w:t xml:space="preserve">A VERIFICAR EN EL MODELO REAL </w:t>
-            </w:r>
-            <w:r>
-              <w:rPr>
-                <w:color w:val="FF0000"/>
-              </w:rPr>
-              <w:t>-----</w:t>
+                <w:color w:val="000000" w:themeColor="text1"/>
+              </w:rPr>
+              <w:t>La simulación indicaba que se ejecutaría en ese período de tiempo. No dio tiempo a verificar en el modelo real.</w:t>
             </w:r>
           </w:p>
         </w:tc>
@@ -23161,30 +23752,70 @@
                 <w:rFonts w:eastAsia="Times New Roman" w:cstheme="minorHAnsi"/>
                 <w:lang w:eastAsia="es-ES" w:bidi="ar-SA"/>
               </w:rPr>
-              <w:t>MO-20</w:t>
+              <w:t>MO-30</w:t>
             </w:r>
             <w:r>
               <w:rPr>
                 <w:rFonts w:eastAsia="Times New Roman" w:cstheme="minorHAnsi"/>
                 <w:lang w:eastAsia="es-ES" w:bidi="ar-SA"/>
               </w:rPr>
-              <w:t xml:space="preserve">: el ruido debe monitorizarse cada 10 ms sin interferencias de los otros ADC (debe cumplirse el </w:t>
-            </w:r>
-            <w:proofErr w:type="spellStart"/>
+              <w:t>: humedad, temperatura, CO2 y luminosidad deben leerse cada 5 segundos y mandar cada 5 segundos valores actualizados.</w:t>
+            </w:r>
+          </w:p>
+        </w:tc>
+        <w:tc>
+          <w:tcPr>
+            <w:tcW w:w="2832" w:type="dxa"/>
+          </w:tcPr>
+          <w:p>
+            <w:pPr>
+              <w:jc w:val="both"/>
+              <w:rPr>
+                <w:color w:val="FF0000"/>
+              </w:rPr>
+            </w:pPr>
+            <w:r>
+              <w:rPr>
+                <w:color w:val="000000" w:themeColor="text1"/>
+              </w:rPr>
+              <w:t>La simulación indicaba que se ejecutaría en ese período de tiempo. No dio tiempo a verificar en el modelo real.</w:t>
+            </w:r>
+          </w:p>
+        </w:tc>
+      </w:tr>
+      <w:tr>
+        <w:tc>
+          <w:tcPr>
+            <w:tcW w:w="2831" w:type="dxa"/>
+            <w:vMerge/>
+          </w:tcPr>
+          <w:p>
+            <w:pPr>
+              <w:jc w:val="both"/>
+            </w:pPr>
+          </w:p>
+        </w:tc>
+        <w:tc>
+          <w:tcPr>
+            <w:tcW w:w="2831" w:type="dxa"/>
+          </w:tcPr>
+          <w:p>
+            <w:pPr>
+              <w:jc w:val="both"/>
+            </w:pPr>
             <w:r>
               <w:rPr>
                 <w:rFonts w:eastAsia="Times New Roman" w:cstheme="minorHAnsi"/>
                 <w:lang w:eastAsia="es-ES" w:bidi="ar-SA"/>
               </w:rPr>
-              <w:t>sample</w:t>
-            </w:r>
-            <w:proofErr w:type="spellEnd"/>
+              <w:t>MO-40</w:t>
+            </w:r>
             <w:r>
               <w:rPr>
                 <w:rFonts w:eastAsia="Times New Roman" w:cstheme="minorHAnsi"/>
                 <w:lang w:eastAsia="es-ES" w:bidi="ar-SA"/>
               </w:rPr>
-              <w:t xml:space="preserve"> and </w:t>
+              <w:t xml:space="preserve">: en el </w:t>
             </w:r>
             <w:proofErr w:type="spellStart"/>
             <w:r>
@@ -23192,7 +23823,7 @@
                 <w:rFonts w:eastAsia="Times New Roman" w:cstheme="minorHAnsi"/>
                 <w:lang w:eastAsia="es-ES" w:bidi="ar-SA"/>
               </w:rPr>
-              <w:t>hold</w:t>
+              <w:t>printf</w:t>
             </w:r>
             <w:proofErr w:type="spellEnd"/>
             <w:r>
@@ -23200,23 +23831,23 @@
                 <w:rFonts w:eastAsia="Times New Roman" w:cstheme="minorHAnsi"/>
                 <w:lang w:eastAsia="es-ES" w:bidi="ar-SA"/>
               </w:rPr>
-              <w:t xml:space="preserve">) + solo debe actualizarse cada segundo dando la categoría de </w:t>
-            </w:r>
-            <w:proofErr w:type="gramStart"/>
+              <w:t xml:space="preserve"> el SMA-LAMP envía la cadena con los datos indicados en la categorías a/m/b (ruido), </w:t>
+            </w:r>
+            <w:proofErr w:type="spellStart"/>
             <w:r>
               <w:rPr>
                 <w:rFonts w:eastAsia="Times New Roman" w:cstheme="minorHAnsi"/>
                 <w:lang w:eastAsia="es-ES" w:bidi="ar-SA"/>
               </w:rPr>
-              <w:t>ruido  más</w:t>
-            </w:r>
-            <w:proofErr w:type="gramEnd"/>
+              <w:t>ºC</w:t>
+            </w:r>
+            <w:proofErr w:type="spellEnd"/>
             <w:r>
               <w:rPr>
                 <w:rFonts w:eastAsia="Times New Roman" w:cstheme="minorHAnsi"/>
                 <w:lang w:eastAsia="es-ES" w:bidi="ar-SA"/>
               </w:rPr>
-              <w:t xml:space="preserve"> alta por segundo</w:t>
+              <w:t xml:space="preserve"> (temperatura), % (humedad relativa), ppm (para CO2) y lx (para luminosidad)</w:t>
             </w:r>
           </w:p>
         </w:tc>
@@ -23228,14 +23859,66 @@
             <w:pPr>
               <w:jc w:val="both"/>
               <w:rPr>
+                <w:color w:val="000000" w:themeColor="text1"/>
+              </w:rPr>
+            </w:pPr>
+            <w:r>
+              <w:rPr>
+                <w:color w:val="000000" w:themeColor="text1"/>
+              </w:rPr>
+              <w:t xml:space="preserve">Se comprobó que efectivamente puede enviarlos por </w:t>
+            </w:r>
+            <w:proofErr w:type="spellStart"/>
+            <w:r>
+              <w:rPr>
+                <w:color w:val="000000" w:themeColor="text1"/>
+              </w:rPr>
+              <w:t>minicom</w:t>
+            </w:r>
+            <w:proofErr w:type="spellEnd"/>
+            <w:r>
+              <w:rPr>
+                <w:color w:val="000000" w:themeColor="text1"/>
+              </w:rPr>
+              <w:t>, pero no dio tiempo a comprobar en SMA-COMP puesto que aún no se había instalado en el computador.</w:t>
+            </w:r>
+          </w:p>
+          <w:p>
+            <w:pPr>
+              <w:jc w:val="both"/>
+              <w:rPr>
                 <w:color w:val="FF0000"/>
               </w:rPr>
             </w:pPr>
             <w:r>
               <w:rPr>
-                <w:color w:val="000000" w:themeColor="text1"/>
-              </w:rPr>
-              <w:t>La simulación indicaba que se ejecutaría en ese período de tiempo. No dio tiempo a verificar en el modelo real.</w:t>
+                <w:color w:val="FF0000"/>
+              </w:rPr>
+              <w:t>-----</w:t>
+            </w:r>
+            <w:r>
+              <w:rPr>
+                <w:color w:val="FF0000"/>
+              </w:rPr>
+              <w:t xml:space="preserve"> NO DIO TIEMPO</w:t>
+            </w:r>
+            <w:r>
+              <w:rPr>
+                <w:color w:val="FF0000"/>
+              </w:rPr>
+              <w:t xml:space="preserve"> </w:t>
+            </w:r>
+            <w:r>
+              <w:rPr>
+                <w:color w:val="FF0000"/>
+              </w:rPr>
+              <w:t xml:space="preserve">A VERIFICAR EN EL MODELO REAL </w:t>
+            </w:r>
+            <w:r>
+              <w:rPr>
+                <w:color w:val="FF0000"/>
+              </w:rPr>
+              <w:t>-----</w:t>
             </w:r>
           </w:p>
         </w:tc>
@@ -23265,118 +23948,38 @@
                 <w:rFonts w:eastAsia="Times New Roman" w:cstheme="minorHAnsi"/>
                 <w:lang w:eastAsia="es-ES" w:bidi="ar-SA"/>
               </w:rPr>
-              <w:t>MO-30</w:t>
+              <w:t>AC-10</w:t>
             </w:r>
             <w:r>
               <w:rPr>
                 <w:rFonts w:eastAsia="Times New Roman" w:cstheme="minorHAnsi"/>
                 <w:lang w:eastAsia="es-ES" w:bidi="ar-SA"/>
               </w:rPr>
-              <w:t>: humedad, temperatura, CO2 y luminosidad deben leerse cada 5 segundos y mandar cada 5 segundos valores actualizados.</w:t>
-            </w:r>
-          </w:p>
-        </w:tc>
-        <w:tc>
-          <w:tcPr>
-            <w:tcW w:w="2832" w:type="dxa"/>
-          </w:tcPr>
-          <w:p>
-            <w:pPr>
-              <w:jc w:val="both"/>
-              <w:rPr>
-                <w:color w:val="FF0000"/>
-              </w:rPr>
-            </w:pPr>
-            <w:r>
-              <w:rPr>
-                <w:color w:val="000000" w:themeColor="text1"/>
-              </w:rPr>
-              <w:t>La simulación indicaba que se ejecutaría en ese período de tiempo. No dio tiempo a verificar en el modelo real.</w:t>
-            </w:r>
-          </w:p>
-        </w:tc>
-      </w:tr>
-      <w:tr>
-        <w:tc>
-          <w:tcPr>
-            <w:tcW w:w="2831" w:type="dxa"/>
-            <w:vMerge/>
-          </w:tcPr>
-          <w:p>
-            <w:pPr>
-              <w:jc w:val="both"/>
-            </w:pPr>
-          </w:p>
-        </w:tc>
-        <w:tc>
-          <w:tcPr>
-            <w:tcW w:w="2831" w:type="dxa"/>
-          </w:tcPr>
-          <w:p>
-            <w:pPr>
-              <w:jc w:val="both"/>
-            </w:pPr>
+              <w:t xml:space="preserve">: al recibir por USART la señal de cambio de LED </w:t>
+            </w:r>
             <w:r>
               <w:rPr>
                 <w:rFonts w:eastAsia="Times New Roman" w:cstheme="minorHAnsi"/>
                 <w:lang w:eastAsia="es-ES" w:bidi="ar-SA"/>
               </w:rPr>
-              <w:t>MO-40</w:t>
-            </w:r>
+              <w:lastRenderedPageBreak/>
+              <w:t xml:space="preserve">(señal “d”) los siguientes 4 caracteres recibidos se entenderán como el nivel de R, G, B y luminosidad, que se enviarán a los </w:t>
+            </w:r>
+            <w:proofErr w:type="spellStart"/>
             <w:r>
               <w:rPr>
                 <w:rFonts w:eastAsia="Times New Roman" w:cstheme="minorHAnsi"/>
                 <w:lang w:eastAsia="es-ES" w:bidi="ar-SA"/>
               </w:rPr>
-              <w:t xml:space="preserve">: en el </w:t>
-            </w:r>
-            <w:proofErr w:type="spellStart"/>
+              <w:t>LEDes</w:t>
+            </w:r>
+            <w:proofErr w:type="spellEnd"/>
             <w:r>
               <w:rPr>
                 <w:rFonts w:eastAsia="Times New Roman" w:cstheme="minorHAnsi"/>
                 <w:lang w:eastAsia="es-ES" w:bidi="ar-SA"/>
               </w:rPr>
-              <w:t>printf</w:t>
-            </w:r>
-            <w:proofErr w:type="spellEnd"/>
-            <w:r>
-              <w:rPr>
-                <w:rFonts w:eastAsia="Times New Roman" w:cstheme="minorHAnsi"/>
-                <w:lang w:eastAsia="es-ES" w:bidi="ar-SA"/>
-              </w:rPr>
-              <w:t xml:space="preserve"> el SMA-LAMP envía la cadena con los datos indicados en </w:t>
-            </w:r>
-            <w:proofErr w:type="gramStart"/>
-            <w:r>
-              <w:rPr>
-                <w:rFonts w:eastAsia="Times New Roman" w:cstheme="minorHAnsi"/>
-                <w:lang w:eastAsia="es-ES" w:bidi="ar-SA"/>
-              </w:rPr>
-              <w:t>la categorías</w:t>
-            </w:r>
-            <w:proofErr w:type="gramEnd"/>
-            <w:r>
-              <w:rPr>
-                <w:rFonts w:eastAsia="Times New Roman" w:cstheme="minorHAnsi"/>
-                <w:lang w:eastAsia="es-ES" w:bidi="ar-SA"/>
-              </w:rPr>
-              <w:t xml:space="preserve"> a/m/b (ruido), </w:t>
-            </w:r>
-            <w:proofErr w:type="spellStart"/>
-            <w:r>
-              <w:rPr>
-                <w:rFonts w:eastAsia="Times New Roman" w:cstheme="minorHAnsi"/>
-                <w:lang w:eastAsia="es-ES" w:bidi="ar-SA"/>
-              </w:rPr>
-              <w:t>ºC</w:t>
-            </w:r>
-            <w:proofErr w:type="spellEnd"/>
-            <w:r>
-              <w:rPr>
-                <w:rFonts w:eastAsia="Times New Roman" w:cstheme="minorHAnsi"/>
-                <w:lang w:eastAsia="es-ES" w:bidi="ar-SA"/>
-              </w:rPr>
-              <w:t xml:space="preserve"> (temperatura), % (humedad relativa), ppm (para CO2) y lx (para luminosidad)</w:t>
+              <w:t xml:space="preserve"> y por ENC-30, a la memoria.</w:t>
             </w:r>
           </w:p>
         </w:tc>
@@ -23388,34 +23991,6 @@
             <w:pPr>
               <w:jc w:val="both"/>
               <w:rPr>
-                <w:color w:val="000000" w:themeColor="text1"/>
-              </w:rPr>
-            </w:pPr>
-            <w:r>
-              <w:rPr>
-                <w:color w:val="000000" w:themeColor="text1"/>
-              </w:rPr>
-              <w:t xml:space="preserve">Se comprobó que efectivamente puede enviarlos por </w:t>
-            </w:r>
-            <w:proofErr w:type="spellStart"/>
-            <w:r>
-              <w:rPr>
-                <w:color w:val="000000" w:themeColor="text1"/>
-              </w:rPr>
-              <w:t>minicom</w:t>
-            </w:r>
-            <w:proofErr w:type="spellEnd"/>
-            <w:r>
-              <w:rPr>
-                <w:color w:val="000000" w:themeColor="text1"/>
-              </w:rPr>
-              <w:t>, pero no dio tiempo a comprobar en SMA-COMP puesto que aún no se había instalado en el computador.</w:t>
-            </w:r>
-          </w:p>
-          <w:p>
-            <w:pPr>
-              <w:jc w:val="both"/>
-              <w:rPr>
                 <w:color w:val="FF0000"/>
               </w:rPr>
             </w:pPr>
@@ -23424,102 +23999,6 @@
                 <w:color w:val="FF0000"/>
               </w:rPr>
               <w:lastRenderedPageBreak/>
-              <w:t>-----</w:t>
-            </w:r>
-            <w:r>
-              <w:rPr>
-                <w:color w:val="FF0000"/>
-              </w:rPr>
-              <w:t xml:space="preserve"> NO DIO TIEMPO</w:t>
-            </w:r>
-            <w:r>
-              <w:rPr>
-                <w:color w:val="FF0000"/>
-              </w:rPr>
-              <w:t xml:space="preserve"> </w:t>
-            </w:r>
-            <w:r>
-              <w:rPr>
-                <w:color w:val="FF0000"/>
-              </w:rPr>
-              <w:t xml:space="preserve">A VERIFICAR EN EL MODELO REAL </w:t>
-            </w:r>
-            <w:r>
-              <w:rPr>
-                <w:color w:val="FF0000"/>
-              </w:rPr>
-              <w:t>-----</w:t>
-            </w:r>
-          </w:p>
-        </w:tc>
-      </w:tr>
-      <w:tr>
-        <w:tc>
-          <w:tcPr>
-            <w:tcW w:w="2831" w:type="dxa"/>
-            <w:vMerge/>
-          </w:tcPr>
-          <w:p>
-            <w:pPr>
-              <w:jc w:val="both"/>
-            </w:pPr>
-          </w:p>
-        </w:tc>
-        <w:tc>
-          <w:tcPr>
-            <w:tcW w:w="2831" w:type="dxa"/>
-          </w:tcPr>
-          <w:p>
-            <w:pPr>
-              <w:jc w:val="both"/>
-            </w:pPr>
-            <w:r>
-              <w:rPr>
-                <w:rFonts w:eastAsia="Times New Roman" w:cstheme="minorHAnsi"/>
-                <w:lang w:eastAsia="es-ES" w:bidi="ar-SA"/>
-              </w:rPr>
-              <w:t>AC-10</w:t>
-            </w:r>
-            <w:r>
-              <w:rPr>
-                <w:rFonts w:eastAsia="Times New Roman" w:cstheme="minorHAnsi"/>
-                <w:lang w:eastAsia="es-ES" w:bidi="ar-SA"/>
-              </w:rPr>
-              <w:t xml:space="preserve">: al recibir por USART la señal de cambio de LED (señal “d”) los siguientes 4 caracteres recibidos se entenderán como el nivel de R, G, B y luminosidad, que se enviarán a los </w:t>
-            </w:r>
-            <w:proofErr w:type="spellStart"/>
-            <w:r>
-              <w:rPr>
-                <w:rFonts w:eastAsia="Times New Roman" w:cstheme="minorHAnsi"/>
-                <w:lang w:eastAsia="es-ES" w:bidi="ar-SA"/>
-              </w:rPr>
-              <w:t>LEDes</w:t>
-            </w:r>
-            <w:proofErr w:type="spellEnd"/>
-            <w:r>
-              <w:rPr>
-                <w:rFonts w:eastAsia="Times New Roman" w:cstheme="minorHAnsi"/>
-                <w:lang w:eastAsia="es-ES" w:bidi="ar-SA"/>
-              </w:rPr>
-              <w:t xml:space="preserve"> y por ENC-30, a la memoria.</w:t>
-            </w:r>
-          </w:p>
-        </w:tc>
-        <w:tc>
-          <w:tcPr>
-            <w:tcW w:w="2832" w:type="dxa"/>
-          </w:tcPr>
-          <w:p>
-            <w:pPr>
-              <w:jc w:val="both"/>
-              <w:rPr>
-                <w:color w:val="FF0000"/>
-              </w:rPr>
-            </w:pPr>
-            <w:r>
-              <w:rPr>
-                <w:color w:val="FF0000"/>
-              </w:rPr>
               <w:t>-----</w:t>
             </w:r>
             <w:r>
@@ -24425,25 +24904,28 @@
           <w:b/>
           <w:bCs/>
         </w:rPr>
+        <w:t>Ejemplo de caso de prueba modelo:</w:t>
+      </w:r>
+      <w:r>
+        <w:t xml:space="preserve"> encendemos el dispositivo SMA-LAMP y vemos que el ventilador está ap</w:t>
+      </w:r>
+      <w:r>
+        <w:t>a</w:t>
+      </w:r>
+      <w:r>
+        <w:t xml:space="preserve">gado y la luz es blanca, leemos sensores por SMA-COMP, tras unos segundos escribimos PWM, tras eso leemos de nuevo y comprobamos PWM y </w:t>
+      </w:r>
+      <w:proofErr w:type="spellStart"/>
+      <w:r>
+        <w:t>LEDes</w:t>
+      </w:r>
+      <w:proofErr w:type="spellEnd"/>
+      <w:r>
+        <w:t xml:space="preserve">. Unos segundos después escribimos PWM, leemos datos y cerramos el SMA-COMP. Volvemos a abrir SMA-COMP </w:t>
+      </w:r>
+      <w:r>
         <w:lastRenderedPageBreak/>
-        <w:t>Ejemplo de caso de prueba modelo:</w:t>
-      </w:r>
-      <w:r>
-        <w:t xml:space="preserve"> encendemos el dispositivo SMA-LAMP y vemos que el ventilador está ap</w:t>
-      </w:r>
-      <w:r>
-        <w:t>a</w:t>
-      </w:r>
-      <w:r>
-        <w:t xml:space="preserve">gado y la luz es blanca, leemos sensores por SMA-COMP, tras unos segundos escribimos PWM, tras eso leemos de nuevo y comprobamos PWM y </w:t>
-      </w:r>
-      <w:proofErr w:type="spellStart"/>
-      <w:r>
-        <w:t>LEDes</w:t>
-      </w:r>
-      <w:proofErr w:type="spellEnd"/>
-      <w:r>
-        <w:t xml:space="preserve">. Unos segundos después escribimos PWM, leemos datos y cerramos el SMA-COMP. Volvemos a abrir SMA-COMP y vemos que sigue funcionando. Ahora ordenamos apagar la SMA-LAMP por comando de la SMA-COMP y debemos ver como SMA-COMP nos dice que ya no recibe ping de la LAMP y se para. Ahora iniciamos de nuevo y vemos que el SMA-LAMP debe tener la configuración de PWM y LED </w:t>
+        <w:t xml:space="preserve">y vemos que sigue funcionando. Ahora ordenamos apagar la SMA-LAMP por comando de la SMA-COMP y debemos ver como SMA-COMP nos dice que ya no recibe ping de la LAMP y se para. Ahora iniciamos de nuevo y vemos que el SMA-LAMP debe tener la configuración de PWM y LED </w:t>
       </w:r>
       <w:proofErr w:type="spellStart"/>
       <w:r>
@@ -24510,7 +24992,7 @@
                     <pic:cNvPicPr/>
                   </pic:nvPicPr>
                   <pic:blipFill>
-                    <a:blip r:embed="rId17" cstate="print">
+                    <a:blip r:embed="rId18" cstate="print">
                       <a:extLst>
                         <a:ext uri="{28A0092B-C50C-407E-A947-70E740481C1C}">
                           <a14:useLocalDpi xmlns:a14="http://schemas.microsoft.com/office/drawing/2010/main" val="0"/>
@@ -24641,7 +25123,7 @@
                     <pic:cNvPicPr/>
                   </pic:nvPicPr>
                   <pic:blipFill>
-                    <a:blip r:embed="rId18" cstate="print">
+                    <a:blip r:embed="rId19" cstate="print">
                       <a:extLst>
                         <a:ext uri="{28A0092B-C50C-407E-A947-70E740481C1C}">
                           <a14:useLocalDpi xmlns:a14="http://schemas.microsoft.com/office/drawing/2010/main" val="0"/>
@@ -24733,23 +25215,7 @@
           <w:b w:val="0"/>
           <w:color w:val="A6A6A6" w:themeColor="background1" w:themeShade="A6"/>
         </w:rPr>
-        <w:t xml:space="preserve">Almacenamiento en memoria de valores guardados. El primer bit indica si se ha escrito antes en la memoria, el segundo bit el porcentaje de PWM enviado al motor (0% por defecto), los siguientes 4 valores indican el R, G, </w:t>
-      </w:r>
-      <w:proofErr w:type="gramStart"/>
-      <w:r>
-        <w:rPr>
-          <w:b w:val="0"/>
-          <w:color w:val="A6A6A6" w:themeColor="background1" w:themeShade="A6"/>
-        </w:rPr>
-        <w:t>B  (</w:t>
-      </w:r>
-      <w:proofErr w:type="gramEnd"/>
-      <w:r>
-        <w:rPr>
-          <w:b w:val="0"/>
-          <w:color w:val="A6A6A6" w:themeColor="background1" w:themeShade="A6"/>
-        </w:rPr>
-        <w:t>de 0 a 255, 0xFFFF por defecto) y luminosidad (de 0 a 31, 0x1ff)</w:t>
+        <w:t>Almacenamiento en memoria de valores guardados. El primer bit indica si se ha escrito antes en la memoria, el segundo bit el porcentaje de PWM enviado al motor (0% por defecto), los siguientes 4 valores indican el R, G, B  (de 0 a 255, 0xFFFF por defecto) y luminosidad (de 0 a 31, 0x1ff)</w:t>
       </w:r>
     </w:p>
     <w:p>
@@ -24778,6 +25244,42 @@
         <w:lastRenderedPageBreak/>
         <w:t>Incidencias en la construcción del componente SW del SE.</w:t>
       </w:r>
+      <w:r>
+        <w:rPr>
+          <w:rFonts w:cstheme="minorHAnsi"/>
+          <w:b/>
+          <w:bCs/>
+          <w:sz w:val="28"/>
+          <w:szCs w:val="28"/>
+        </w:rPr>
+        <w:fldChar w:fldCharType="begin"/>
+      </w:r>
+      <w:r>
+        <w:instrText xml:space="preserve"> XE "</w:instrText>
+      </w:r>
+      <w:r>
+        <w:rPr>
+          <w:rFonts w:cstheme="minorHAnsi"/>
+          <w:b/>
+          <w:bCs/>
+          <w:sz w:val="28"/>
+          <w:szCs w:val="28"/>
+        </w:rPr>
+        <w:instrText>Incidencias en la construcción del componente SW del SE.</w:instrText>
+      </w:r>
+      <w:r>
+        <w:instrText xml:space="preserve">" </w:instrText>
+      </w:r>
+      <w:r>
+        <w:rPr>
+          <w:rFonts w:cstheme="minorHAnsi"/>
+          <w:b/>
+          <w:bCs/>
+          <w:sz w:val="28"/>
+          <w:szCs w:val="28"/>
+        </w:rPr>
+        <w:fldChar w:fldCharType="end"/>
+      </w:r>
     </w:p>
     <w:p>
       <w:pPr>
@@ -24908,7 +25410,19 @@
         <w:rPr>
           <w:rFonts w:cstheme="minorHAnsi"/>
         </w:rPr>
-        <w:t xml:space="preserve">descubrir que a nivel de HW parte de nuestro programa no era válido pues TXREG no admite más de un </w:t>
+        <w:t xml:space="preserve">descubrir que a nivel de </w:t>
+      </w:r>
+      <w:r>
+        <w:rPr>
+          <w:rFonts w:cstheme="minorHAnsi"/>
+        </w:rPr>
+        <w:t>S</w:t>
+      </w:r>
+      <w:r>
+        <w:rPr>
+          <w:rFonts w:cstheme="minorHAnsi"/>
+        </w:rPr>
+        <w:t xml:space="preserve">W parte de nuestro programa no era válido pues TXREG no admite más de un </w:t>
       </w:r>
       <w:proofErr w:type="spellStart"/>
       <w:r>
@@ -24922,7 +25436,33 @@
         <w:rPr>
           <w:rFonts w:cstheme="minorHAnsi"/>
         </w:rPr>
-        <w:t xml:space="preserve"> por vez.</w:t>
+        <w:t xml:space="preserve"> por vez</w:t>
+      </w:r>
+      <w:r>
+        <w:rPr>
+          <w:rFonts w:cstheme="minorHAnsi"/>
+        </w:rPr>
+        <w:t xml:space="preserve"> (pensábamos que era una cadena de </w:t>
+      </w:r>
+      <w:proofErr w:type="spellStart"/>
+      <w:r>
+        <w:rPr>
+          <w:rFonts w:cstheme="minorHAnsi"/>
+        </w:rPr>
+        <w:t>chars</w:t>
+      </w:r>
+      <w:proofErr w:type="spellEnd"/>
+      <w:r>
+        <w:rPr>
+          <w:rFonts w:cstheme="minorHAnsi"/>
+        </w:rPr>
+        <w:t>, y no uno individual)</w:t>
+      </w:r>
+      <w:r>
+        <w:rPr>
+          <w:rFonts w:cstheme="minorHAnsi"/>
+        </w:rPr>
+        <w:t>.</w:t>
       </w:r>
     </w:p>
     <w:p>
@@ -25026,35 +25566,7 @@
         <w:rPr>
           <w:rFonts w:cstheme="minorHAnsi"/>
         </w:rPr>
-        <w:t xml:space="preserve"> se sospechó causa HW ya que el programa utilizado era idéntico al de la entrega del adc-1.c para las mismas entradas y ese es plenamente funcional, pero no se detectaron pistas ni conexiones incorrectas y el propio profesor comprobó por osciloscopio </w:t>
-      </w:r>
-      <w:proofErr w:type="gramStart"/>
-      <w:r>
-        <w:rPr>
-          <w:rFonts w:cstheme="minorHAnsi"/>
-        </w:rPr>
-        <w:t>que</w:t>
-      </w:r>
-      <w:proofErr w:type="gramEnd"/>
-      <w:r>
-        <w:rPr>
-          <w:rFonts w:cstheme="minorHAnsi"/>
-        </w:rPr>
-        <w:t xml:space="preserve"> aunque por algún motivo la lectura que llegaba a nuestra placa era más débil de lo usual, el sensor en sí funcionaba. Tras ser incapaces de detectar la causa del problema y ver que íbamos cortos de tiempo, decidimos postergarlo hasta poder comprobar los otros módulos primero. </w:t>
-      </w:r>
-      <w:proofErr w:type="gramStart"/>
-      <w:r>
-        <w:rPr>
-          <w:rFonts w:cstheme="minorHAnsi"/>
-        </w:rPr>
-        <w:t>Finalmente</w:t>
-      </w:r>
-      <w:proofErr w:type="gramEnd"/>
-      <w:r>
-        <w:rPr>
-          <w:rFonts w:cstheme="minorHAnsi"/>
-        </w:rPr>
-        <w:t xml:space="preserve"> no dio tiempo a resolverlo.</w:t>
+        <w:t xml:space="preserve"> se sospechó causa HW ya que el programa utilizado era idéntico al de la entrega del adc-1.c para las mismas entradas y ese es plenamente funcional, pero no se detectaron pistas ni conexiones incorrectas y el propio profesor comprobó por osciloscopio que aunque por algún motivo la lectura que llegaba a nuestra placa era más débil de lo usual, el sensor en sí funcionaba. Tras ser incapaces de detectar la causa del problema y ver que íbamos cortos de tiempo, decidimos postergarlo hasta poder comprobar los otros módulos primero. Finalmente no dio tiempo a resolverlo.</w:t>
       </w:r>
     </w:p>
     <w:p>
@@ -25102,15 +25614,17 @@
       </w:r>
       <w:proofErr w:type="spellStart"/>
       <w:r>
-        <w:t>debuger</w:t>
+        <w:t>debu</w:t>
+      </w:r>
+      <w:r>
+        <w:t>g</w:t>
+      </w:r>
+      <w:r>
+        <w:t>ger</w:t>
       </w:r>
       <w:proofErr w:type="spellEnd"/>
       <w:r>
-        <w:t xml:space="preserve"> para detectar el problema, descubrimos que no se puede usar la interrupción que queríamos para establecer </w:t>
-      </w:r>
-      <w:proofErr w:type="gramStart"/>
-      <w:r>
-        <w:t>“</w:t>
+        <w:t xml:space="preserve"> para detectar el problema, descubrimos que no se puede usar la interrupción que queríamos para establecer “</w:t>
       </w:r>
       <w:r>
         <w:t>!</w:t>
@@ -25120,7 +25634,6 @@
         <w:t>continuoEscribiendo</w:t>
       </w:r>
       <w:proofErr w:type="spellEnd"/>
-      <w:proofErr w:type="gramEnd"/>
       <w:r>
         <w:t>” en la espera de la línea 306. Utilizamos “</w:t>
       </w:r>
@@ -25180,6 +25693,42 @@
         <w:lastRenderedPageBreak/>
         <w:t>Incidencias en la construcción del componente HW del SE.</w:t>
       </w:r>
+      <w:r>
+        <w:rPr>
+          <w:rFonts w:cstheme="minorHAnsi"/>
+          <w:b/>
+          <w:bCs/>
+          <w:sz w:val="28"/>
+          <w:szCs w:val="28"/>
+        </w:rPr>
+        <w:fldChar w:fldCharType="begin"/>
+      </w:r>
+      <w:r>
+        <w:instrText xml:space="preserve"> XE "</w:instrText>
+      </w:r>
+      <w:r>
+        <w:rPr>
+          <w:rFonts w:cstheme="minorHAnsi"/>
+          <w:b/>
+          <w:bCs/>
+          <w:sz w:val="28"/>
+          <w:szCs w:val="28"/>
+        </w:rPr>
+        <w:instrText>Incidencias en la construcción del componente HW del SE.</w:instrText>
+      </w:r>
+      <w:r>
+        <w:instrText xml:space="preserve">" </w:instrText>
+      </w:r>
+      <w:r>
+        <w:rPr>
+          <w:rFonts w:cstheme="minorHAnsi"/>
+          <w:b/>
+          <w:bCs/>
+          <w:sz w:val="28"/>
+          <w:szCs w:val="28"/>
+        </w:rPr>
+        <w:fldChar w:fldCharType="end"/>
+      </w:r>
     </w:p>
     <w:p>
       <w:pPr>
@@ -25432,6 +25981,49 @@
         </w:rPr>
         <w:t xml:space="preserve"> usuario</w:t>
       </w:r>
+      <w:r>
+        <w:rPr>
+          <w:b/>
+          <w:bCs/>
+          <w:sz w:val="28"/>
+          <w:szCs w:val="28"/>
+        </w:rPr>
+        <w:fldChar w:fldCharType="begin"/>
+      </w:r>
+      <w:r>
+        <w:instrText xml:space="preserve"> XE "</w:instrText>
+      </w:r>
+      <w:r>
+        <w:rPr>
+          <w:rFonts w:cstheme="minorHAnsi"/>
+          <w:b/>
+          <w:bCs/>
+          <w:sz w:val="28"/>
+          <w:szCs w:val="28"/>
+        </w:rPr>
+        <w:instrText xml:space="preserve">Lámpara SE - Manual </w:instrText>
+      </w:r>
+      <w:r>
+        <w:rPr>
+          <w:b/>
+          <w:bCs/>
+          <w:sz w:val="28"/>
+          <w:szCs w:val="28"/>
+        </w:rPr>
+        <w:instrText>de usuario</w:instrText>
+      </w:r>
+      <w:r>
+        <w:instrText xml:space="preserve">" </w:instrText>
+      </w:r>
+      <w:r>
+        <w:rPr>
+          <w:b/>
+          <w:bCs/>
+          <w:sz w:val="28"/>
+          <w:szCs w:val="28"/>
+        </w:rPr>
+        <w:fldChar w:fldCharType="end"/>
+      </w:r>
     </w:p>
     <w:p>
       <w:pPr>
@@ -25486,7 +26078,7 @@
       <w:r>
         <w:t xml:space="preserve">Este manual pretende aclarar la correcta utilización del sistema SMA para un estudio saludable, tanto la sección de Lámpara (SMA-LAMP) como la de Interfaz gráfica de usuario (SMA-COMP). También cabe aclarar que el sistema está aún en fase de desarrollo, así que, si detectan errores, bugs o simplemente quieren añadir comentarios y sugerencias, comuníquenlas al jefe de proyecto </w:t>
       </w:r>
-      <w:hyperlink r:id="rId19" w:history="1">
+      <w:hyperlink r:id="rId20" w:history="1">
         <w:r>
           <w:rPr>
             <w:rStyle w:val="Hipervnculo"/>
@@ -25563,7 +26155,13 @@
       </w:r>
       <w:proofErr w:type="spellEnd"/>
       <w:r>
-        <w:t xml:space="preserve"> a blanco brillante (lo que en línea de comandos sería “255 255 255 31” por es bus SPI) y con el ventilador apagado (intensidad “0” en el cable de CCP1) que posteriormente pueden personalizarse de forma limitada mediante la interfaz gráfica de usuario de SMA-COMP. Las siguientes veces que arranque seguirá con su configuración </w:t>
+        <w:t xml:space="preserve"> a blanco brillante (lo que en línea de comandos sería “255 255 255 31” por e</w:t>
+      </w:r>
+      <w:r>
+        <w:t>l</w:t>
+      </w:r>
+      <w:r>
+        <w:t xml:space="preserve"> bus SPI) y con el ventilador apagado (intensidad “0” en el cable de CCP1) que posteriormente pueden personalizarse de forma limitada mediante la interfaz gráfica de usuario de SMA-COMP. Las siguientes veces que arranque seguirá con su configuración </w:t>
       </w:r>
       <w:proofErr w:type="spellStart"/>
       <w:r>
@@ -25663,15 +26261,7 @@
         <w:jc w:val="both"/>
       </w:pPr>
       <w:r>
-        <w:t xml:space="preserve">La categoría de ruido puede ser “b” (bajo, hasta un valor de 400), “m” (medio, hasta un nivel de 900), “a” (alto, por encima de 900) y “E” (Error); mientras que el resto de </w:t>
-      </w:r>
-      <w:proofErr w:type="gramStart"/>
-      <w:r>
-        <w:t>valores</w:t>
-      </w:r>
-      <w:proofErr w:type="gramEnd"/>
-      <w:r>
-        <w:t xml:space="preserve"> son numéricos y se expresan en las unidades indicadas.</w:t>
+        <w:t>La categoría de ruido puede ser “b” (bajo, hasta un valor de 400), “m” (medio, hasta un nivel de 900), “a” (alto, por encima de 900) y “E” (Error); mientras que el resto de valores son numéricos y se expresan en las unidades indicadas.</w:t>
       </w:r>
     </w:p>
     <w:p>
@@ -26312,10 +26902,9 @@
       </w:r>
     </w:p>
     <w:sectPr>
-      <w:footerReference w:type="default" r:id="rId20"/>
+      <w:type w:val="continuous"/>
       <w:pgSz w:w="11906" w:h="16838"/>
       <w:pgMar w:top="1417" w:right="1701" w:bottom="1417" w:left="1701" w:header="708" w:footer="708" w:gutter="0"/>
-      <w:pgNumType w:start="0"/>
       <w:cols w:space="708"/>
       <w:titlePg/>
       <w:docGrid w:linePitch="360"/>
@@ -28932,6 +29521,30 @@
     <w:uiPriority w:val="99"/>
     <w:rsid w:val="00173152"/>
   </w:style>
+  <w:style w:type="paragraph" w:styleId="ndice1">
+    <w:name w:val="index 1"/>
+    <w:basedOn w:val="Normal"/>
+    <w:next w:val="Normal"/>
+    <w:autoRedefine/>
+    <w:uiPriority w:val="99"/>
+    <w:unhideWhenUsed/>
+    <w:rsid w:val="00FE42FD"/>
+    <w:pPr>
+      <w:tabs>
+        <w:tab w:val="right" w:leader="dot" w:pos="8494"/>
+      </w:tabs>
+      <w:spacing w:after="0" w:line="240" w:lineRule="auto"/>
+      <w:ind w:left="220" w:hanging="220"/>
+    </w:pPr>
+    <w:rPr>
+      <w:rFonts w:cstheme="minorHAnsi"/>
+      <w:b/>
+      <w:bCs/>
+      <w:noProof/>
+      <w:sz w:val="28"/>
+      <w:szCs w:val="28"/>
+    </w:rPr>
+  </w:style>
 </w:styles>
 </file>
 

</xml_diff>